<commit_message>
Updating content of the pages
</commit_message>
<xml_diff>
--- a/Trading_Street_Inc_Website/TRADING STREET WEB DESIGN REQUIREMENTS.docx
+++ b/Trading_Street_Inc_Website/TRADING STREET WEB DESIGN REQUIREMENTS.docx
@@ -1,6 +1,6 @@
 
 <file path=word/document.xml><?xml version="1.0" encoding="utf-8"?>
-<w:document xmlns:wpc="http://schemas.microsoft.com/office/word/2010/wordprocessingCanvas" xmlns:cx="http://schemas.microsoft.com/office/drawing/2014/chartex" xmlns:cx1="http://schemas.microsoft.com/office/drawing/2015/9/8/chartex" xmlns:cx2="http://schemas.microsoft.com/office/drawing/2015/10/21/chartex" xmlns:cx3="http://schemas.microsoft.com/office/drawing/2016/5/9/chartex" xmlns:cx4="http://schemas.microsoft.com/office/drawing/2016/5/10/chartex" xmlns:cx5="http://schemas.microsoft.com/office/drawing/2016/5/11/chartex" xmlns:cx6="http://schemas.microsoft.com/office/drawing/2016/5/12/chartex" xmlns:cx7="http://schemas.microsoft.com/office/drawing/2016/5/13/chartex" xmlns:cx8="http://schemas.microsoft.com/office/drawing/2016/5/14/chartex" xmlns:mc="http://schemas.openxmlformats.org/markup-compatibility/2006" xmlns:aink="http://schemas.microsoft.com/office/drawing/2016/ink" xmlns:am3d="http://schemas.microsoft.com/office/drawing/2017/model3d" xmlns:o="urn:schemas-microsoft-com:office:office" xmlns:r="http://schemas.openxmlformats.org/officeDocument/2006/relationships" xmlns:m="http://schemas.openxmlformats.org/officeDocument/2006/math" xmlns:v="urn:schemas-microsoft-com:vml" xmlns:wp14="http://schemas.microsoft.com/office/word/2010/wordprocessingDrawing" xmlns:wp="http://schemas.openxmlformats.org/drawingml/2006/wordprocessingDrawing" xmlns:w10="urn:schemas-microsoft-com:office:word" xmlns:w="http://schemas.openxmlformats.org/wordprocessingml/2006/main" xmlns:w14="http://schemas.microsoft.com/office/word/2010/wordml" xmlns:w15="http://schemas.microsoft.com/office/word/2012/wordml" xmlns:w16cex="http://schemas.microsoft.com/office/word/2018/wordml/cex" xmlns:w16cid="http://schemas.microsoft.com/office/word/2016/wordml/cid" xmlns:w16="http://schemas.microsoft.com/office/word/2018/wordml" xmlns:w16se="http://schemas.microsoft.com/office/word/2015/wordml/symex" xmlns:wpg="http://schemas.microsoft.com/office/word/2010/wordprocessingGroup" xmlns:wpi="http://schemas.microsoft.com/office/word/2010/wordprocessingInk" xmlns:wne="http://schemas.microsoft.com/office/word/2006/wordml" xmlns:wps="http://schemas.microsoft.com/office/word/2010/wordprocessingShape" mc:Ignorable="w14 w15 w16se w16cid w16 w16cex wp14">
+<w:document xmlns:wpc="http://schemas.microsoft.com/office/word/2010/wordprocessingCanvas" xmlns:cx="http://schemas.microsoft.com/office/drawing/2014/chartex" xmlns:mc="http://schemas.openxmlformats.org/markup-compatibility/2006" xmlns:o="urn:schemas-microsoft-com:office:office" xmlns:r="http://schemas.openxmlformats.org/officeDocument/2006/relationships" xmlns:m="http://schemas.openxmlformats.org/officeDocument/2006/math" xmlns:v="urn:schemas-microsoft-com:vml" xmlns:wp14="http://schemas.microsoft.com/office/word/2010/wordprocessingDrawing" xmlns:wp="http://schemas.openxmlformats.org/drawingml/2006/wordprocessingDrawing" xmlns:w10="urn:schemas-microsoft-com:office:word" xmlns:w="http://schemas.openxmlformats.org/wordprocessingml/2006/main" xmlns:w14="http://schemas.microsoft.com/office/word/2010/wordml" xmlns:w15="http://schemas.microsoft.com/office/word/2012/wordml" xmlns:w16se="http://schemas.microsoft.com/office/word/2015/wordml/symex" xmlns:wpg="http://schemas.microsoft.com/office/word/2010/wordprocessingGroup" xmlns:wpi="http://schemas.microsoft.com/office/word/2010/wordprocessingInk" xmlns:wne="http://schemas.microsoft.com/office/word/2006/wordml" xmlns:wps="http://schemas.microsoft.com/office/word/2010/wordprocessingShape" mc:Ignorable="w14 w15 w16se wp14">
   <w:body>
     <w:p>
       <w:pPr>
@@ -131,15 +131,7 @@
           <w:sz w:val="24"/>
           <w:szCs w:val="24"/>
         </w:rPr>
-        <w:t xml:space="preserve">, animations. Website should be </w:t>
-      </w:r>
-      <w:r>
-        <w:rPr>
-          <w:rFonts w:ascii="Times New Roman" w:hAnsi="Times New Roman" w:cs="Times New Roman"/>
-          <w:sz w:val="24"/>
-          <w:szCs w:val="24"/>
-        </w:rPr>
-        <w:t>dynamic showing highest level of creativity</w:t>
+        <w:t>, animations. Website should be dynamic showing highest level of creativity</w:t>
       </w:r>
     </w:p>
     <w:p>
@@ -185,15 +177,7 @@
           <w:sz w:val="24"/>
           <w:szCs w:val="24"/>
         </w:rPr>
-        <w:t>The background to the website should eliminate the traditional form of stagnant back</w:t>
-      </w:r>
-      <w:r>
-        <w:rPr>
-          <w:rFonts w:ascii="Times New Roman" w:hAnsi="Times New Roman" w:cs="Times New Roman"/>
-          <w:sz w:val="24"/>
-          <w:szCs w:val="24"/>
-        </w:rPr>
-        <w:t>grounds and usher in the more dynamic</w:t>
+        <w:t>The background to the website should eliminate the traditional form of stagnant backgrounds and usher in the more dynamic</w:t>
       </w:r>
       <w:r>
         <w:rPr>
@@ -211,15 +195,7 @@
           <w:sz w:val="24"/>
           <w:szCs w:val="24"/>
         </w:rPr>
-        <w:t xml:space="preserve"> type of backgrounds which allows them to flow over and hence show more than just one simple illustration on the background. (designer can use forex candles and charts moving in and out in t</w:t>
-      </w:r>
-      <w:r>
-        <w:rPr>
-          <w:rFonts w:ascii="Times New Roman" w:hAnsi="Times New Roman" w:cs="Times New Roman"/>
-          <w:sz w:val="24"/>
-          <w:szCs w:val="24"/>
-        </w:rPr>
-        <w:t>he background)</w:t>
+        <w:t xml:space="preserve"> type of backgrounds which allows them to flow over and hence show more than just one simple illustration on the background. (designer can use forex candles and charts moving in and out in the background)</w:t>
       </w:r>
     </w:p>
     <w:p>
@@ -318,15 +294,7 @@
           <w:sz w:val="24"/>
           <w:szCs w:val="24"/>
         </w:rPr>
-        <w:t>(refer to ForexkingsSa for</w:t>
-      </w:r>
-      <w:r>
-        <w:rPr>
-          <w:rFonts w:ascii="Times New Roman" w:hAnsi="Times New Roman" w:cs="Times New Roman"/>
-          <w:sz w:val="24"/>
-          <w:szCs w:val="24"/>
-        </w:rPr>
-        <w:t xml:space="preserve"> desired arrangements,</w:t>
+        <w:t>(refer to ForexkingsSa for desired arrangements,</w:t>
       </w:r>
       <w:r>
         <w:rPr>
@@ -426,15 +394,7 @@
           <w:sz w:val="24"/>
           <w:szCs w:val="24"/>
         </w:rPr>
-        <w:t xml:space="preserve">Trading street Inc. has 1330 local clients and 45 </w:t>
-      </w:r>
-      <w:r>
-        <w:rPr>
-          <w:rFonts w:ascii="Times New Roman" w:hAnsi="Times New Roman" w:cs="Times New Roman"/>
-          <w:sz w:val="24"/>
-          <w:szCs w:val="24"/>
-        </w:rPr>
-        <w:t>international clients since 2019 and looking to expand to greater heights both locally and internationally</w:t>
+        <w:t>Trading street Inc. has 1330 local clients and 45 international clients since 2019 and looking to expand to greater heights both locally and internationally</w:t>
       </w:r>
     </w:p>
     <w:p>
@@ -505,15 +465,7 @@
           <w:sz w:val="24"/>
           <w:szCs w:val="24"/>
         </w:rPr>
-        <w:t xml:space="preserve"> limited, an international forex brokerage firm highly reputable in their service across th</w:t>
-      </w:r>
-      <w:r>
-        <w:rPr>
-          <w:rFonts w:ascii="Times New Roman" w:hAnsi="Times New Roman" w:cs="Times New Roman"/>
-          <w:sz w:val="24"/>
-          <w:szCs w:val="24"/>
-        </w:rPr>
-        <w:t xml:space="preserve">e financial services market. Trading Street is now an affiliate of the highly efficient </w:t>
+        <w:t xml:space="preserve"> limited, an international forex brokerage firm highly reputable in their service across the financial services market. Trading Street is now an affiliate of the highly efficient </w:t>
       </w:r>
       <w:proofErr w:type="spellStart"/>
       <w:r>
@@ -531,102 +483,38 @@
           <w:sz w:val="24"/>
           <w:szCs w:val="24"/>
         </w:rPr>
-        <w:t xml:space="preserve"> Group Limited. The company is a member of the Financial Commission. </w:t>
-      </w:r>
-      <w:r>
-        <w:rPr>
-          <w:rFonts w:ascii="Times New Roman" w:hAnsi="Times New Roman" w:cs="Times New Roman"/>
-          <w:sz w:val="24"/>
-          <w:szCs w:val="24"/>
-        </w:rPr>
-        <w:t>The company boasts of a total trade turnover in excess of 8Billion USD, 2.9Million plus opened</w:t>
-      </w:r>
-      <w:r>
-        <w:rPr>
-          <w:rFonts w:ascii="Times New Roman" w:hAnsi="Times New Roman" w:cs="Times New Roman"/>
-          <w:sz w:val="24"/>
-          <w:szCs w:val="24"/>
-        </w:rPr>
-        <w:t xml:space="preserve"> trading accounts from clients across the world</w:t>
-      </w:r>
-    </w:p>
-    <w:p>
-      <w:pPr>
-        <w:spacing w:line="360" w:lineRule="auto"/>
-        <w:jc w:val="both"/>
-        <w:rPr>
-          <w:rFonts w:ascii="Times New Roman" w:hAnsi="Times New Roman" w:cs="Times New Roman"/>
-          <w:sz w:val="24"/>
-          <w:szCs w:val="24"/>
-        </w:rPr>
-      </w:pPr>
-      <w:r>
-        <w:rPr>
-          <w:rFonts w:ascii="Times New Roman" w:hAnsi="Times New Roman" w:cs="Times New Roman"/>
-          <w:sz w:val="24"/>
-          <w:szCs w:val="24"/>
+        <w:t xml:space="preserve"> Group Limited. The company is a member of the Financial Commission. The company boasts of a total trade turnover in excess of 8Billion USD, 2.9Million plus opened trading accounts from clients across the world</w:t>
+      </w:r>
+    </w:p>
+    <w:p>
+      <w:pPr>
+        <w:spacing w:line="360" w:lineRule="auto"/>
+        <w:jc w:val="both"/>
+        <w:rPr>
+          <w:rFonts w:ascii="Times New Roman" w:hAnsi="Times New Roman" w:cs="Times New Roman"/>
+          <w:sz w:val="24"/>
+          <w:szCs w:val="24"/>
+        </w:rPr>
+      </w:pPr>
+      <w:r>
+        <w:rPr>
+          <w:rFonts w:ascii="Times New Roman" w:hAnsi="Times New Roman" w:cs="Times New Roman"/>
+          <w:noProof/>
+          <w:sz w:val="24"/>
+          <w:szCs w:val="24"/>
+          <w:lang w:val="en-ZW" w:eastAsia="en-ZW"/>
         </w:rPr>
         <w:lastRenderedPageBreak/>
-        <w:t>Deriv.com adds Contracts for Difference (CFDs), the most popular form of derivative trading for retail traders and makes it possible to monitor multiple trade activities, market movements, and charts with thi</w:t>
-      </w:r>
-      <w:r>
-        <w:rPr>
-          <w:rFonts w:ascii="Times New Roman" w:hAnsi="Times New Roman" w:cs="Times New Roman"/>
-          <w:sz w:val="24"/>
-          <w:szCs w:val="24"/>
-        </w:rPr>
-        <w:t xml:space="preserve">s full-screen trading interface on Deriv.com. </w:t>
-      </w:r>
-    </w:p>
-    <w:p>
-      <w:pPr>
-        <w:spacing w:line="360" w:lineRule="auto"/>
-        <w:jc w:val="both"/>
-        <w:rPr>
-          <w:rFonts w:ascii="Times New Roman" w:hAnsi="Times New Roman" w:cs="Times New Roman"/>
-          <w:sz w:val="24"/>
-          <w:szCs w:val="24"/>
-        </w:rPr>
-      </w:pPr>
-    </w:p>
-    <w:p>
-      <w:pPr>
-        <w:spacing w:line="360" w:lineRule="auto"/>
-        <w:jc w:val="both"/>
-        <w:rPr>
-          <w:rFonts w:ascii="Times New Roman" w:hAnsi="Times New Roman" w:cs="Times New Roman"/>
-          <w:sz w:val="24"/>
-          <w:szCs w:val="24"/>
-        </w:rPr>
-      </w:pPr>
-    </w:p>
-    <w:p>
-      <w:pPr>
-        <w:spacing w:line="360" w:lineRule="auto"/>
-        <w:jc w:val="both"/>
-        <w:rPr>
-          <w:rFonts w:ascii="Times New Roman" w:hAnsi="Times New Roman" w:cs="Times New Roman"/>
-          <w:sz w:val="24"/>
-          <w:szCs w:val="24"/>
-        </w:rPr>
-      </w:pPr>
-      <w:r>
-        <w:rPr>
-          <w:rFonts w:ascii="Times New Roman" w:hAnsi="Times New Roman" w:cs="Times New Roman"/>
-          <w:noProof/>
-          <w:sz w:val="24"/>
-          <w:szCs w:val="24"/>
-        </w:rPr>
         <mc:AlternateContent>
           <mc:Choice Requires="wps">
             <w:drawing>
-              <wp:anchor distT="0" distB="0" distL="114300" distR="114300" simplePos="0" relativeHeight="251660288" behindDoc="0" locked="0" layoutInCell="1" allowOverlap="1" wp14:anchorId="1E7EB145" wp14:editId="7D635B49">
+              <wp:anchor distT="0" distB="0" distL="114300" distR="114300" simplePos="0" relativeHeight="251660288" behindDoc="0" locked="0" layoutInCell="1" allowOverlap="1" wp14:anchorId="1E7EB145" wp14:editId="22A535A2">
                 <wp:simplePos x="0" y="0"/>
                 <wp:positionH relativeFrom="column">
-                  <wp:posOffset>2671445</wp:posOffset>
+                  <wp:posOffset>3631565</wp:posOffset>
                 </wp:positionH>
                 <wp:positionV relativeFrom="paragraph">
-                  <wp:posOffset>46355</wp:posOffset>
+                  <wp:posOffset>560705</wp:posOffset>
                 </wp:positionV>
                 <wp:extent cx="2453640" cy="1501775"/>
                 <wp:effectExtent l="4445" t="4445" r="10795" b="17780"/>
@@ -682,6 +570,9 @@
                     </wps:wsp>
                   </a:graphicData>
                 </a:graphic>
+                <wp14:sizeRelV relativeFrom="margin">
+                  <wp14:pctHeight>0</wp14:pctHeight>
+                </wp14:sizeRelV>
               </wp:anchor>
             </w:drawing>
           </mc:Choice>
@@ -691,7 +582,7 @@
                 <v:stroke joinstyle="miter"/>
                 <v:path gradientshapeok="t" o:connecttype="rect"/>
               </v:shapetype>
-              <v:shape id="Text Box 2" o:spid="_x0000_s1026" type="#_x0000_t202" style="position:absolute;left:0;text-align:left;margin-left:210.35pt;margin-top:3.65pt;width:193.2pt;height:118.25pt;z-index:251660288;visibility:visible;mso-wrap-style:square;mso-wrap-distance-left:9pt;mso-wrap-distance-top:0;mso-wrap-distance-right:9pt;mso-wrap-distance-bottom:0;mso-position-horizontal:absolute;mso-position-horizontal-relative:text;mso-position-vertical:absolute;mso-position-vertical-relative:text;v-text-anchor:top" o:gfxdata="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" strokeweight=".5pt">
+              <v:shape id="Text Box 2" o:spid="_x0000_s1026" type="#_x0000_t202" style="position:absolute;left:0;text-align:left;margin-left:285.95pt;margin-top:44.15pt;width:193.2pt;height:118.25pt;z-index:251660288;visibility:visible;mso-wrap-style:square;mso-height-percent:0;mso-wrap-distance-left:9pt;mso-wrap-distance-top:0;mso-wrap-distance-right:9pt;mso-wrap-distance-bottom:0;mso-position-horizontal:absolute;mso-position-horizontal-relative:text;mso-position-vertical:absolute;mso-position-vertical-relative:text;mso-height-percent:0;mso-height-relative:margin;v-text-anchor:top" o:gfxdata="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" strokeweight=".5pt">
                 <v:fill r:id="rId7" o:title="" recolor="t" rotate="t" type="frame"/>
                 <v:textbox>
                   <w:txbxContent>
@@ -709,17 +600,18 @@
           <w:noProof/>
           <w:sz w:val="24"/>
           <w:szCs w:val="24"/>
+          <w:lang w:val="en-ZW" w:eastAsia="en-ZW"/>
         </w:rPr>
         <mc:AlternateContent>
           <mc:Choice Requires="wps">
             <w:drawing>
-              <wp:anchor distT="0" distB="0" distL="114300" distR="114300" simplePos="0" relativeHeight="251659264" behindDoc="0" locked="0" layoutInCell="1" allowOverlap="1" wp14:anchorId="67B1FAB3" wp14:editId="31EB968B">
+              <wp:anchor distT="0" distB="0" distL="114300" distR="114300" simplePos="0" relativeHeight="251659264" behindDoc="0" locked="0" layoutInCell="1" allowOverlap="1" wp14:anchorId="67B1FAB3" wp14:editId="071B5006">
                 <wp:simplePos x="0" y="0"/>
                 <wp:positionH relativeFrom="column">
                   <wp:posOffset>4445</wp:posOffset>
                 </wp:positionH>
                 <wp:positionV relativeFrom="paragraph">
-                  <wp:posOffset>15875</wp:posOffset>
+                  <wp:posOffset>598805</wp:posOffset>
                 </wp:positionV>
                 <wp:extent cx="2467610" cy="1516380"/>
                 <wp:effectExtent l="4445" t="4445" r="12065" b="18415"/>
@@ -732,7 +624,7 @@
                       <wps:cNvSpPr txBox="1"/>
                       <wps:spPr>
                         <a:xfrm>
-                          <a:off x="1147445" y="1104900"/>
+                          <a:off x="0" y="0"/>
                           <a:ext cx="2467610" cy="1516380"/>
                         </a:xfrm>
                         <a:prstGeom prst="rect">
@@ -780,7 +672,7 @@
           </mc:Choice>
           <mc:Fallback>
             <w:pict>
-              <v:shape w14:anchorId="67B1FAB3" id="Text Box 1" o:spid="_x0000_s1027" type="#_x0000_t202" style="position:absolute;left:0;text-align:left;margin-left:.35pt;margin-top:1.25pt;width:194.3pt;height:119.4pt;z-index:251659264;visibility:visible;mso-wrap-style:square;mso-wrap-distance-left:9pt;mso-wrap-distance-top:0;mso-wrap-distance-right:9pt;mso-wrap-distance-bottom:0;mso-position-horizontal:absolute;mso-position-horizontal-relative:text;mso-position-vertical:absolute;mso-position-vertical-relative:text;v-text-anchor:top" o:gfxdata="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" strokeweight=".5pt">
+              <v:shape w14:anchorId="67B1FAB3" id="Text Box 1" o:spid="_x0000_s1027" type="#_x0000_t202" style="position:absolute;left:0;text-align:left;margin-left:.35pt;margin-top:47.15pt;width:194.3pt;height:119.4pt;z-index:251659264;visibility:visible;mso-wrap-style:square;mso-wrap-distance-left:9pt;mso-wrap-distance-top:0;mso-wrap-distance-right:9pt;mso-wrap-distance-bottom:0;mso-position-horizontal:absolute;mso-position-horizontal-relative:text;mso-position-vertical:absolute;mso-position-vertical-relative:text;v-text-anchor:top" o:gfxdata="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" strokeweight=".5pt">
                 <v:fill r:id="rId9" o:title="" recolor="t" rotate="t" type="frame"/>
                 <v:textbox>
                   <w:txbxContent>
@@ -792,6 +684,47 @@
           </mc:Fallback>
         </mc:AlternateContent>
       </w:r>
+      <w:r>
+        <w:rPr>
+          <w:rFonts w:ascii="Times New Roman" w:hAnsi="Times New Roman" w:cs="Times New Roman"/>
+          <w:sz w:val="24"/>
+          <w:szCs w:val="24"/>
+        </w:rPr>
+        <w:t xml:space="preserve">Deriv.com adds Contracts for Difference (CFDs), the most popular form of derivative trading for retail traders and makes it possible to monitor multiple trade activities, market movements, and charts with this full-screen trading interface on Deriv.com. </w:t>
+      </w:r>
+    </w:p>
+    <w:p>
+      <w:pPr>
+        <w:spacing w:line="360" w:lineRule="auto"/>
+        <w:jc w:val="both"/>
+        <w:rPr>
+          <w:rFonts w:ascii="Times New Roman" w:hAnsi="Times New Roman" w:cs="Times New Roman"/>
+          <w:sz w:val="24"/>
+          <w:szCs w:val="24"/>
+        </w:rPr>
+      </w:pPr>
+    </w:p>
+    <w:p>
+      <w:pPr>
+        <w:spacing w:line="360" w:lineRule="auto"/>
+        <w:jc w:val="both"/>
+        <w:rPr>
+          <w:rFonts w:ascii="Times New Roman" w:hAnsi="Times New Roman" w:cs="Times New Roman"/>
+          <w:sz w:val="24"/>
+          <w:szCs w:val="24"/>
+        </w:rPr>
+      </w:pPr>
+    </w:p>
+    <w:p>
+      <w:pPr>
+        <w:spacing w:line="360" w:lineRule="auto"/>
+        <w:jc w:val="both"/>
+        <w:rPr>
+          <w:rFonts w:ascii="Times New Roman" w:hAnsi="Times New Roman" w:cs="Times New Roman"/>
+          <w:sz w:val="24"/>
+          <w:szCs w:val="24"/>
+        </w:rPr>
+      </w:pPr>
     </w:p>
     <w:p>
       <w:pPr>
@@ -909,6 +842,7 @@
           <w:noProof/>
           <w:sz w:val="24"/>
           <w:szCs w:val="24"/>
+          <w:lang w:val="en-ZW" w:eastAsia="en-ZW"/>
         </w:rPr>
         <mc:AlternateContent>
           <mc:Choice Requires="wps">
@@ -980,7 +914,7 @@
           </mc:Choice>
           <mc:Fallback>
             <w:pict>
-              <v:shape w14:anchorId="35FB3374" id="Text Box 4" o:spid="_x0000_s1028" type="#_x0000_t202" style="position:absolute;left:0;text-align:left;margin-left:-1.45pt;margin-top:6.1pt;width:220.2pt;height:137.45pt;z-index:251662336;visibility:visible;mso-wrap-style:square;mso-wrap-distance-left:9pt;mso-wrap-distance-top:0;mso-wrap-distance-right:9pt;mso-wrap-distance-bottom:0;mso-position-horizontal:absolute;mso-position-horizontal-relative:text;mso-position-vertical:absolute;mso-position-vertical-relative:text;v-text-anchor:top" o:gfxdata="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" strokeweight=".5pt">
+              <v:shape w14:anchorId="35FB3374" id="Text Box 4" o:spid="_x0000_s1028" type="#_x0000_t202" style="position:absolute;left:0;text-align:left;margin-left:-1.45pt;margin-top:6.1pt;width:220.2pt;height:137.45pt;z-index:251662336;visibility:visible;mso-wrap-style:square;mso-wrap-distance-left:9pt;mso-wrap-distance-top:0;mso-wrap-distance-right:9pt;mso-wrap-distance-bottom:0;mso-position-horizontal:absolute;mso-position-horizontal-relative:text;mso-position-vertical:absolute;mso-position-vertical-relative:text;v-text-anchor:top" o:gfxdata="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" strokeweight=".5pt">
                 <v:fill r:id="rId11" o:title="" recolor="t" rotate="t" type="frame"/>
                 <v:textbox>
                   <w:txbxContent>
@@ -1075,6 +1009,7 @@
           <w:noProof/>
           <w:sz w:val="24"/>
           <w:szCs w:val="24"/>
+          <w:lang w:val="en-ZW" w:eastAsia="en-ZW"/>
         </w:rPr>
         <mc:AlternateContent>
           <mc:Choice Requires="wps">
@@ -1146,7 +1081,7 @@
           </mc:Choice>
           <mc:Fallback>
             <w:pict>
-              <v:shape w14:anchorId="56112602" id="Text Box 3" o:spid="_x0000_s1029" type="#_x0000_t202" style="position:absolute;left:0;text-align:left;margin-left:60.35pt;margin-top:7.55pt;width:196.8pt;height:151.85pt;z-index:251661312;visibility:visible;mso-wrap-style:square;mso-wrap-distance-left:9pt;mso-wrap-distance-top:0;mso-wrap-distance-right:9pt;mso-wrap-distance-bottom:0;mso-position-horizontal:absolute;mso-position-horizontal-relative:text;mso-position-vertical:absolute;mso-position-vertical-relative:text;v-text-anchor:top" o:gfxdata="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" strokeweight=".5pt">
+              <v:shape w14:anchorId="56112602" id="Text Box 3" o:spid="_x0000_s1029" type="#_x0000_t202" style="position:absolute;left:0;text-align:left;margin-left:60.35pt;margin-top:7.55pt;width:196.8pt;height:151.85pt;z-index:251661312;visibility:visible;mso-wrap-style:square;mso-wrap-distance-left:9pt;mso-wrap-distance-top:0;mso-wrap-distance-right:9pt;mso-wrap-distance-bottom:0;mso-position-horizontal:absolute;mso-position-horizontal-relative:text;mso-position-vertical:absolute;mso-position-vertical-relative:text;v-text-anchor:top" o:gfxdata="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" strokeweight=".5pt">
                 <v:fill r:id="rId13" o:title="" recolor="t" rotate="t" type="frame"/>
                 <v:textbox>
                   <w:txbxContent>
@@ -1252,15 +1187,7 @@
           <w:sz w:val="24"/>
           <w:szCs w:val="24"/>
         </w:rPr>
-        <w:t xml:space="preserve">We would also like outlook and pictures like this but </w:t>
-      </w:r>
-      <w:r>
-        <w:rPr>
-          <w:rFonts w:ascii="Times New Roman" w:hAnsi="Times New Roman" w:cs="Times New Roman"/>
-          <w:sz w:val="24"/>
-          <w:szCs w:val="24"/>
-        </w:rPr>
-        <w:t>showing our information as Trading Street Inc.</w:t>
+        <w:t>We would also like outlook and pictures like this but showing our information as Trading Street Inc.</w:t>
       </w:r>
     </w:p>
     <w:p>
@@ -1359,15 +1286,7 @@
           <w:szCs w:val="24"/>
         </w:rPr>
         <w:lastRenderedPageBreak/>
-        <w:t>An</w:t>
-      </w:r>
-      <w:r>
-        <w:rPr>
-          <w:rFonts w:ascii="Times New Roman" w:hAnsi="Times New Roman" w:cs="Times New Roman"/>
-          <w:sz w:val="24"/>
-          <w:szCs w:val="24"/>
-        </w:rPr>
-        <w:t>nual income generated- 67 000USD</w:t>
+        <w:t>Annual income generated- 67 000USD</w:t>
       </w:r>
     </w:p>
     <w:p>
@@ -1401,111 +1320,7 @@
           <w:sz w:val="24"/>
           <w:szCs w:val="24"/>
         </w:rPr>
-        <w:t xml:space="preserve">Vision - </w:t>
-      </w:r>
-      <w:r>
-        <w:rPr>
-          <w:rFonts w:ascii="Times New Roman" w:hAnsi="Times New Roman" w:cs="Times New Roman"/>
-          <w:sz w:val="24"/>
-          <w:szCs w:val="24"/>
-        </w:rPr>
-        <w:t xml:space="preserve">the company seeks </w:t>
-      </w:r>
-      <w:r>
-        <w:rPr>
-          <w:rFonts w:ascii="Times New Roman" w:hAnsi="Times New Roman" w:cs="Times New Roman"/>
-          <w:sz w:val="24"/>
-          <w:szCs w:val="24"/>
-        </w:rPr>
-        <w:t>to grow the forex &amp; commodities market legitimately</w:t>
-      </w:r>
-      <w:r>
-        <w:rPr>
-          <w:rFonts w:ascii="Times New Roman" w:hAnsi="Times New Roman" w:cs="Times New Roman"/>
-          <w:sz w:val="24"/>
-          <w:szCs w:val="24"/>
-        </w:rPr>
-        <w:t xml:space="preserve"> while </w:t>
-      </w:r>
-      <w:r>
-        <w:rPr>
-          <w:rFonts w:ascii="Times New Roman" w:hAnsi="Times New Roman" w:cs="Times New Roman"/>
-          <w:sz w:val="24"/>
-          <w:szCs w:val="24"/>
-        </w:rPr>
-        <w:t>promot</w:t>
-      </w:r>
-      <w:r>
-        <w:rPr>
-          <w:rFonts w:ascii="Times New Roman" w:hAnsi="Times New Roman" w:cs="Times New Roman"/>
-          <w:sz w:val="24"/>
-          <w:szCs w:val="24"/>
-        </w:rPr>
-        <w:t>ing</w:t>
-      </w:r>
-      <w:r>
-        <w:rPr>
-          <w:rFonts w:ascii="Times New Roman" w:hAnsi="Times New Roman" w:cs="Times New Roman"/>
-          <w:sz w:val="24"/>
-          <w:szCs w:val="24"/>
-        </w:rPr>
-        <w:t xml:space="preserve"> financial literacy</w:t>
-      </w:r>
-      <w:r>
-        <w:rPr>
-          <w:rFonts w:ascii="Times New Roman" w:hAnsi="Times New Roman" w:cs="Times New Roman"/>
-          <w:sz w:val="24"/>
-          <w:szCs w:val="24"/>
-        </w:rPr>
-        <w:t xml:space="preserve"> in our clients</w:t>
-      </w:r>
-      <w:r>
-        <w:rPr>
-          <w:rFonts w:ascii="Times New Roman" w:hAnsi="Times New Roman" w:cs="Times New Roman"/>
-          <w:sz w:val="24"/>
-          <w:szCs w:val="24"/>
-        </w:rPr>
-        <w:t>, empowe</w:t>
-      </w:r>
-      <w:r>
-        <w:rPr>
-          <w:rFonts w:ascii="Times New Roman" w:hAnsi="Times New Roman" w:cs="Times New Roman"/>
-          <w:sz w:val="24"/>
-          <w:szCs w:val="24"/>
-        </w:rPr>
-        <w:t>ring</w:t>
-      </w:r>
-      <w:r>
-        <w:rPr>
-          <w:rFonts w:ascii="Times New Roman" w:hAnsi="Times New Roman" w:cs="Times New Roman"/>
-          <w:sz w:val="24"/>
-          <w:szCs w:val="24"/>
-        </w:rPr>
-        <w:t xml:space="preserve"> and </w:t>
-      </w:r>
-      <w:r>
-        <w:rPr>
-          <w:rFonts w:ascii="Times New Roman" w:hAnsi="Times New Roman" w:cs="Times New Roman"/>
-          <w:sz w:val="24"/>
-          <w:szCs w:val="24"/>
-        </w:rPr>
-        <w:t xml:space="preserve">advocating for </w:t>
-      </w:r>
-      <w:r>
-        <w:rPr>
-          <w:rFonts w:ascii="Times New Roman" w:hAnsi="Times New Roman" w:cs="Times New Roman"/>
-          <w:sz w:val="24"/>
-          <w:szCs w:val="24"/>
-        </w:rPr>
-        <w:t>financial freedom</w:t>
-      </w:r>
-      <w:r>
-        <w:rPr>
-          <w:rFonts w:ascii="Times New Roman" w:hAnsi="Times New Roman" w:cs="Times New Roman"/>
-          <w:sz w:val="24"/>
-          <w:szCs w:val="24"/>
-        </w:rPr>
-        <w:t xml:space="preserve"> to our clients and the public at large</w:t>
+        <w:t>Vision - the company seeks to grow the forex &amp; commodities market legitimately while promoting financial literacy in our clients, empowering and advocating for financial freedom to our clients and the public at large</w:t>
       </w:r>
     </w:p>
     <w:p>
@@ -1532,17 +1347,7 @@
           <w:sz w:val="24"/>
           <w:szCs w:val="24"/>
         </w:rPr>
-        <w:t>About</w:t>
-      </w:r>
-      <w:r>
-        <w:rPr>
-          <w:rFonts w:ascii="Times New Roman" w:hAnsi="Times New Roman" w:cs="Times New Roman"/>
-          <w:b/>
-          <w:bCs/>
-          <w:sz w:val="24"/>
-          <w:szCs w:val="24"/>
-        </w:rPr>
-        <w:t xml:space="preserve"> </w:t>
+        <w:t xml:space="preserve">About </w:t>
       </w:r>
       <w:r>
         <w:rPr>
@@ -1570,15 +1375,7 @@
           <w:sz w:val="24"/>
           <w:szCs w:val="24"/>
         </w:rPr>
-        <w:t xml:space="preserve"> first of its kind that seeks to empower and mentor willing would be traders in Zimbabwe and beyond to earn from forex Trading, providing a scam free forex trading experience to its </w:t>
-      </w:r>
-      <w:r>
-        <w:rPr>
-          <w:rFonts w:ascii="Times New Roman" w:hAnsi="Times New Roman" w:cs="Times New Roman"/>
-          <w:sz w:val="24"/>
-          <w:szCs w:val="24"/>
-        </w:rPr>
-        <w:t>clients. The company has over 1330 local clients and over 45 international clients, a sign of the efficiency and reliable nature the company has shown since 2019</w:t>
+        <w:t xml:space="preserve"> first of its kind that seeks to empower and mentor willing would be traders in Zimbabwe and beyond to earn from forex Trading, providing a scam free forex trading experience to its clients. The company has over 1330 local clients and over 45 international clients, a sign of the efficiency and reliable nature the company has shown since 2019</w:t>
       </w:r>
     </w:p>
     <w:p>
@@ -1627,17 +1424,7 @@
           <w:sz w:val="24"/>
           <w:szCs w:val="24"/>
         </w:rPr>
-        <w:t>Services</w:t>
-      </w:r>
-      <w:r>
-        <w:rPr>
-          <w:rFonts w:ascii="Times New Roman" w:hAnsi="Times New Roman" w:cs="Times New Roman"/>
-          <w:b/>
-          <w:bCs/>
-          <w:sz w:val="24"/>
-          <w:szCs w:val="24"/>
-        </w:rPr>
-        <w:t xml:space="preserve"> </w:t>
+        <w:t xml:space="preserve">Services </w:t>
       </w:r>
     </w:p>
     <w:p>
@@ -1660,55 +1447,7 @@
           <w:sz w:val="24"/>
           <w:szCs w:val="24"/>
         </w:rPr>
-        <w:t xml:space="preserve">General </w:t>
-      </w:r>
-      <w:r>
-        <w:rPr>
-          <w:rFonts w:ascii="Times New Roman" w:hAnsi="Times New Roman" w:cs="Times New Roman"/>
-          <w:sz w:val="24"/>
-          <w:szCs w:val="24"/>
-        </w:rPr>
-        <w:t>Mentorship</w:t>
-      </w:r>
-      <w:r>
-        <w:rPr>
-          <w:rFonts w:ascii="Times New Roman" w:hAnsi="Times New Roman" w:cs="Times New Roman"/>
-          <w:sz w:val="24"/>
-          <w:szCs w:val="24"/>
-        </w:rPr>
-        <w:t xml:space="preserve"> Packages </w:t>
-      </w:r>
-      <w:r>
-        <w:rPr>
-          <w:rFonts w:ascii="Times New Roman" w:hAnsi="Times New Roman" w:cs="Times New Roman"/>
-          <w:sz w:val="24"/>
-          <w:szCs w:val="24"/>
-        </w:rPr>
-        <w:t xml:space="preserve">- </w:t>
-      </w:r>
-      <w:r>
-        <w:rPr>
-          <w:rFonts w:ascii="Times New Roman" w:hAnsi="Times New Roman" w:cs="Times New Roman"/>
-          <w:sz w:val="24"/>
-          <w:szCs w:val="24"/>
-        </w:rPr>
-        <w:t xml:space="preserve">the company has inclusive mentorship packages which </w:t>
-      </w:r>
-      <w:r>
-        <w:rPr>
-          <w:rFonts w:ascii="Times New Roman" w:hAnsi="Times New Roman" w:cs="Times New Roman"/>
-          <w:sz w:val="24"/>
-          <w:szCs w:val="24"/>
-        </w:rPr>
-        <w:t>cater for all types of traders from</w:t>
-      </w:r>
-      <w:r>
-        <w:rPr>
-          <w:rFonts w:ascii="Times New Roman" w:hAnsi="Times New Roman" w:cs="Times New Roman"/>
-          <w:sz w:val="24"/>
-          <w:szCs w:val="24"/>
-        </w:rPr>
-        <w:t xml:space="preserve"> </w:t>
+        <w:t xml:space="preserve">General Mentorship Packages - the company has inclusive mentorship packages which cater for all types of traders from </w:t>
       </w:r>
       <w:r>
         <w:rPr>
@@ -1744,15 +1483,7 @@
           <w:sz w:val="24"/>
           <w:szCs w:val="24"/>
         </w:rPr>
-        <w:t xml:space="preserve"> </w:t>
-      </w:r>
-      <w:r>
-        <w:rPr>
-          <w:rFonts w:ascii="Times New Roman" w:hAnsi="Times New Roman" w:cs="Times New Roman"/>
-          <w:sz w:val="24"/>
-          <w:szCs w:val="24"/>
-        </w:rPr>
-        <w:t xml:space="preserve">to </w:t>
+        <w:t xml:space="preserve"> to </w:t>
       </w:r>
       <w:r>
         <w:rPr>
@@ -1762,9 +1493,32 @@
           <w:sz w:val="24"/>
           <w:szCs w:val="24"/>
         </w:rPr>
-        <w:t>Pro</w:t>
-      </w:r>
-      <w:r>
+        <w:t xml:space="preserve">Professionals </w:t>
+      </w:r>
+      <w:r>
+        <w:rPr>
+          <w:rFonts w:ascii="Times New Roman" w:hAnsi="Times New Roman" w:cs="Times New Roman"/>
+          <w:sz w:val="24"/>
+          <w:szCs w:val="24"/>
+        </w:rPr>
+        <w:t>on a general basis without any specific target from the profits, where the client can use the profits as they deem necessary</w:t>
+      </w:r>
+    </w:p>
+    <w:p>
+      <w:pPr>
+        <w:spacing w:line="360" w:lineRule="auto"/>
+        <w:jc w:val="both"/>
+        <w:rPr>
+          <w:rFonts w:ascii="Times New Roman" w:hAnsi="Times New Roman" w:cs="Times New Roman"/>
+          <w:sz w:val="24"/>
+          <w:szCs w:val="24"/>
+        </w:rPr>
+      </w:pPr>
+    </w:p>
+    <w:p>
+      <w:pPr>
+        <w:spacing w:line="360" w:lineRule="auto"/>
+        <w:jc w:val="both"/>
         <w:rPr>
           <w:rFonts w:ascii="Times New Roman" w:hAnsi="Times New Roman" w:cs="Times New Roman"/>
           <w:b/>
@@ -1772,37 +1526,6 @@
           <w:sz w:val="24"/>
           <w:szCs w:val="24"/>
         </w:rPr>
-        <w:t xml:space="preserve">fessionals </w:t>
-      </w:r>
-      <w:r>
-        <w:rPr>
-          <w:rFonts w:ascii="Times New Roman" w:hAnsi="Times New Roman" w:cs="Times New Roman"/>
-          <w:sz w:val="24"/>
-          <w:szCs w:val="24"/>
-        </w:rPr>
-        <w:t>on a general basis without any specific target from the profits, where the client can use the profits as they deem necessary</w:t>
-      </w:r>
-    </w:p>
-    <w:p>
-      <w:pPr>
-        <w:spacing w:line="360" w:lineRule="auto"/>
-        <w:jc w:val="both"/>
-        <w:rPr>
-          <w:rFonts w:ascii="Times New Roman" w:hAnsi="Times New Roman" w:cs="Times New Roman"/>
-          <w:sz w:val="24"/>
-          <w:szCs w:val="24"/>
-        </w:rPr>
-      </w:pPr>
-    </w:p>
-    <w:p>
-      <w:pPr>
-        <w:spacing w:line="360" w:lineRule="auto"/>
-        <w:jc w:val="both"/>
-        <w:rPr>
-          <w:rFonts w:ascii="Times New Roman" w:hAnsi="Times New Roman" w:cs="Times New Roman"/>
-          <w:sz w:val="24"/>
-          <w:szCs w:val="24"/>
-        </w:rPr>
       </w:pPr>
       <w:r>
         <w:rPr>
@@ -1822,13 +1545,40 @@
         </w:rPr>
         <w:t>basic package</w:t>
       </w:r>
-      <w:r>
-        <w:rPr>
-          <w:rFonts w:ascii="Times New Roman" w:hAnsi="Times New Roman" w:cs="Times New Roman"/>
-          <w:sz w:val="24"/>
-          <w:szCs w:val="24"/>
-        </w:rPr>
-        <w:t xml:space="preserve"> which starts from $60 and provides the client with introduction to forex trading, introduction to Trading Street Inc. Trading strategy and </w:t>
+    </w:p>
+    <w:p>
+      <w:pPr>
+        <w:spacing w:line="360" w:lineRule="auto"/>
+        <w:jc w:val="both"/>
+        <w:rPr>
+          <w:rFonts w:ascii="Times New Roman" w:hAnsi="Times New Roman" w:cs="Times New Roman"/>
+          <w:sz w:val="24"/>
+          <w:szCs w:val="24"/>
+        </w:rPr>
+      </w:pPr>
+      <w:r>
+        <w:rPr>
+          <w:rFonts w:ascii="Times New Roman" w:hAnsi="Times New Roman" w:cs="Times New Roman"/>
+          <w:sz w:val="24"/>
+          <w:szCs w:val="24"/>
+        </w:rPr>
+        <w:t xml:space="preserve"> </w:t>
+      </w:r>
+      <w:r>
+        <w:rPr>
+          <w:rFonts w:ascii="Times New Roman" w:hAnsi="Times New Roman" w:cs="Times New Roman"/>
+          <w:sz w:val="24"/>
+          <w:szCs w:val="24"/>
+        </w:rPr>
+        <w:t>This package</w:t>
+      </w:r>
+      <w:r>
+        <w:rPr>
+          <w:rFonts w:ascii="Times New Roman" w:hAnsi="Times New Roman" w:cs="Times New Roman"/>
+          <w:sz w:val="24"/>
+          <w:szCs w:val="24"/>
+        </w:rPr>
+        <w:t xml:space="preserve"> starts from $60 and provides the client with introduction to forex trading, introduction to Trading Street Inc. Trading strategy and </w:t>
       </w:r>
       <w:r>
         <w:rPr>
@@ -1840,22 +1590,85 @@
           <w:sz w:val="24"/>
           <w:szCs w:val="24"/>
         </w:rPr>
-        <w:t xml:space="preserve">normal </w:t>
-      </w:r>
-      <w:proofErr w:type="gramStart"/>
+        <w:t>normal profit making</w:t>
+      </w:r>
       <w:r>
         <w:rPr>
           <w:rFonts w:ascii="Times New Roman" w:hAnsi="Times New Roman" w:cs="Times New Roman"/>
           <w:b/>
           <w:bCs/>
-          <w:i/>
-          <w:iCs/>
-          <w:sz w:val="24"/>
-          <w:szCs w:val="24"/>
-        </w:rPr>
-        <w:t>profit making</w:t>
+          <w:sz w:val="24"/>
+          <w:szCs w:val="24"/>
+        </w:rPr>
+        <w:t xml:space="preserve"> </w:t>
+      </w:r>
+      <w:r>
+        <w:rPr>
+          <w:rFonts w:ascii="Times New Roman" w:hAnsi="Times New Roman" w:cs="Times New Roman"/>
+          <w:sz w:val="24"/>
+          <w:szCs w:val="24"/>
+        </w:rPr>
+        <w:t xml:space="preserve">trade signals as well as zoom sessions for lessons. </w:t>
+      </w:r>
+    </w:p>
+    <w:p>
+      <w:pPr>
+        <w:spacing w:line="360" w:lineRule="auto"/>
+        <w:jc w:val="both"/>
+        <w:rPr>
+          <w:rFonts w:ascii="Times New Roman" w:hAnsi="Times New Roman" w:cs="Times New Roman"/>
+          <w:sz w:val="24"/>
+          <w:szCs w:val="24"/>
+        </w:rPr>
+      </w:pPr>
+      <w:proofErr w:type="gramStart"/>
+      <w:r>
+        <w:rPr>
+          <w:rFonts w:ascii="Times New Roman" w:hAnsi="Times New Roman" w:cs="Times New Roman"/>
+          <w:sz w:val="24"/>
+          <w:szCs w:val="24"/>
+        </w:rPr>
+        <w:t>However</w:t>
       </w:r>
       <w:proofErr w:type="gramEnd"/>
+      <w:r>
+        <w:rPr>
+          <w:rFonts w:ascii="Times New Roman" w:hAnsi="Times New Roman" w:cs="Times New Roman"/>
+          <w:sz w:val="24"/>
+          <w:szCs w:val="24"/>
+        </w:rPr>
+        <w:t xml:space="preserve"> on this package the liability of missing lessons and misapplication of signals when the time frame has elapsed lies solely on the client.</w:t>
+      </w:r>
+    </w:p>
+    <w:p>
+      <w:pPr>
+        <w:spacing w:line="360" w:lineRule="auto"/>
+        <w:jc w:val="both"/>
+        <w:rPr>
+          <w:rFonts w:ascii="Times New Roman" w:hAnsi="Times New Roman" w:cs="Times New Roman"/>
+          <w:sz w:val="24"/>
+          <w:szCs w:val="24"/>
+        </w:rPr>
+      </w:pPr>
+    </w:p>
+    <w:p>
+      <w:pPr>
+        <w:spacing w:line="360" w:lineRule="auto"/>
+        <w:jc w:val="both"/>
+        <w:rPr>
+          <w:rFonts w:ascii="Times New Roman" w:hAnsi="Times New Roman" w:cs="Times New Roman"/>
+          <w:sz w:val="24"/>
+          <w:szCs w:val="24"/>
+        </w:rPr>
+      </w:pPr>
+      <w:r>
+        <w:rPr>
+          <w:rFonts w:ascii="Times New Roman" w:hAnsi="Times New Roman" w:cs="Times New Roman"/>
+          <w:sz w:val="24"/>
+          <w:szCs w:val="24"/>
+        </w:rPr>
+        <w:t xml:space="preserve">There is also a </w:t>
+      </w:r>
       <w:r>
         <w:rPr>
           <w:rFonts w:ascii="Times New Roman" w:hAnsi="Times New Roman" w:cs="Times New Roman"/>
@@ -1864,129 +1677,142 @@
           <w:sz w:val="24"/>
           <w:szCs w:val="24"/>
         </w:rPr>
-        <w:t xml:space="preserve"> </w:t>
-      </w:r>
-      <w:r>
-        <w:rPr>
-          <w:rFonts w:ascii="Times New Roman" w:hAnsi="Times New Roman" w:cs="Times New Roman"/>
-          <w:sz w:val="24"/>
-          <w:szCs w:val="24"/>
-        </w:rPr>
-        <w:t xml:space="preserve">trade signals as well as zoom sessions for lessons. </w:t>
-      </w:r>
-      <w:proofErr w:type="gramStart"/>
-      <w:r>
-        <w:rPr>
-          <w:rFonts w:ascii="Times New Roman" w:hAnsi="Times New Roman" w:cs="Times New Roman"/>
-          <w:sz w:val="24"/>
-          <w:szCs w:val="24"/>
-        </w:rPr>
-        <w:t>However</w:t>
-      </w:r>
-      <w:proofErr w:type="gramEnd"/>
-      <w:r>
-        <w:rPr>
-          <w:rFonts w:ascii="Times New Roman" w:hAnsi="Times New Roman" w:cs="Times New Roman"/>
-          <w:sz w:val="24"/>
-          <w:szCs w:val="24"/>
-        </w:rPr>
-        <w:t xml:space="preserve"> on this package the liability of mi</w:t>
-      </w:r>
-      <w:r>
-        <w:rPr>
-          <w:rFonts w:ascii="Times New Roman" w:hAnsi="Times New Roman" w:cs="Times New Roman"/>
-          <w:sz w:val="24"/>
-          <w:szCs w:val="24"/>
-        </w:rPr>
-        <w:t>ssing lessons and misapplication of signals when the time frame has elapsed lies solely on the client.</w:t>
-      </w:r>
-    </w:p>
-    <w:p>
-      <w:pPr>
-        <w:spacing w:line="360" w:lineRule="auto"/>
-        <w:jc w:val="both"/>
-        <w:rPr>
-          <w:rFonts w:ascii="Times New Roman" w:hAnsi="Times New Roman" w:cs="Times New Roman"/>
-          <w:sz w:val="24"/>
-          <w:szCs w:val="24"/>
-        </w:rPr>
-      </w:pPr>
-    </w:p>
-    <w:p>
-      <w:pPr>
-        <w:spacing w:line="360" w:lineRule="auto"/>
-        <w:jc w:val="both"/>
-        <w:rPr>
-          <w:rFonts w:ascii="Times New Roman" w:hAnsi="Times New Roman" w:cs="Times New Roman"/>
-          <w:sz w:val="24"/>
-          <w:szCs w:val="24"/>
-        </w:rPr>
-      </w:pPr>
-      <w:r>
-        <w:rPr>
-          <w:rFonts w:ascii="Times New Roman" w:hAnsi="Times New Roman" w:cs="Times New Roman"/>
-          <w:sz w:val="24"/>
-          <w:szCs w:val="24"/>
-        </w:rPr>
-        <w:t xml:space="preserve">There is also a </w:t>
+        <w:t>professional package</w:t>
+      </w:r>
+      <w:r>
+        <w:rPr>
+          <w:rFonts w:ascii="Times New Roman" w:hAnsi="Times New Roman" w:cs="Times New Roman"/>
+          <w:sz w:val="24"/>
+          <w:szCs w:val="24"/>
+        </w:rPr>
+        <w:t>.</w:t>
+      </w:r>
+    </w:p>
+    <w:p>
+      <w:pPr>
+        <w:spacing w:line="360" w:lineRule="auto"/>
+        <w:jc w:val="both"/>
+        <w:rPr>
+          <w:rFonts w:ascii="Times New Roman" w:hAnsi="Times New Roman" w:cs="Times New Roman"/>
+          <w:sz w:val="24"/>
+          <w:szCs w:val="24"/>
+        </w:rPr>
+      </w:pPr>
+      <w:r>
+        <w:rPr>
+          <w:rFonts w:ascii="Times New Roman" w:hAnsi="Times New Roman" w:cs="Times New Roman"/>
+          <w:sz w:val="24"/>
+          <w:szCs w:val="24"/>
+        </w:rPr>
+        <w:t xml:space="preserve"> Clients qualify to this package by paying a fee of $180 and it includes all services on the basic package with extra benefits to the client by means of arranged meetings to the convenience of the client. </w:t>
+      </w:r>
+    </w:p>
+    <w:p>
+      <w:pPr>
+        <w:spacing w:line="360" w:lineRule="auto"/>
+        <w:jc w:val="both"/>
+        <w:rPr>
+          <w:rFonts w:ascii="Times New Roman" w:hAnsi="Times New Roman" w:cs="Times New Roman"/>
+          <w:sz w:val="24"/>
+          <w:szCs w:val="24"/>
+        </w:rPr>
+      </w:pPr>
+      <w:r>
+        <w:rPr>
+          <w:rFonts w:ascii="Times New Roman" w:hAnsi="Times New Roman" w:cs="Times New Roman"/>
+          <w:sz w:val="24"/>
+          <w:szCs w:val="24"/>
+        </w:rPr>
+        <w:t xml:space="preserve">The client is given, </w:t>
+      </w:r>
+      <w:proofErr w:type="spellStart"/>
+      <w:r>
+        <w:rPr>
+          <w:rFonts w:ascii="Times New Roman" w:hAnsi="Times New Roman" w:cs="Times New Roman"/>
+          <w:sz w:val="24"/>
+          <w:szCs w:val="24"/>
+        </w:rPr>
+        <w:t>everyday</w:t>
+      </w:r>
+      <w:proofErr w:type="spellEnd"/>
+      <w:r>
+        <w:rPr>
+          <w:rFonts w:ascii="Times New Roman" w:hAnsi="Times New Roman" w:cs="Times New Roman"/>
+          <w:sz w:val="24"/>
+          <w:szCs w:val="24"/>
+        </w:rPr>
+        <w:t xml:space="preserve">, week in week out </w:t>
       </w:r>
       <w:r>
         <w:rPr>
           <w:rFonts w:ascii="Times New Roman" w:hAnsi="Times New Roman" w:cs="Times New Roman"/>
           <w:b/>
           <w:bCs/>
-          <w:sz w:val="24"/>
-          <w:szCs w:val="24"/>
-        </w:rPr>
-        <w:t>professional package</w:t>
-      </w:r>
-      <w:r>
-        <w:rPr>
-          <w:rFonts w:ascii="Times New Roman" w:hAnsi="Times New Roman" w:cs="Times New Roman"/>
-          <w:sz w:val="24"/>
-          <w:szCs w:val="24"/>
-        </w:rPr>
-        <w:t>. Clients qualify to this package by paying a fee of $180 and it includes all services on the basic package with ext</w:t>
-      </w:r>
-      <w:r>
-        <w:rPr>
-          <w:rFonts w:ascii="Times New Roman" w:hAnsi="Times New Roman" w:cs="Times New Roman"/>
-          <w:sz w:val="24"/>
-          <w:szCs w:val="24"/>
-        </w:rPr>
-        <w:t xml:space="preserve">ra benefits to the client by means of arranged meetings to the convenience of the client. The client is given, </w:t>
-      </w:r>
-      <w:proofErr w:type="spellStart"/>
-      <w:r>
-        <w:rPr>
-          <w:rFonts w:ascii="Times New Roman" w:hAnsi="Times New Roman" w:cs="Times New Roman"/>
-          <w:sz w:val="24"/>
-          <w:szCs w:val="24"/>
-        </w:rPr>
-        <w:t>everyday</w:t>
-      </w:r>
-      <w:proofErr w:type="spellEnd"/>
-      <w:r>
-        <w:rPr>
-          <w:rFonts w:ascii="Times New Roman" w:hAnsi="Times New Roman" w:cs="Times New Roman"/>
-          <w:sz w:val="24"/>
-          <w:szCs w:val="24"/>
-        </w:rPr>
-        <w:t xml:space="preserve">, week in week out </w:t>
+          <w:i/>
+          <w:iCs/>
+          <w:sz w:val="24"/>
+          <w:szCs w:val="24"/>
+        </w:rPr>
+        <w:t>high profit making</w:t>
+      </w:r>
+      <w:r>
+        <w:rPr>
+          <w:rFonts w:ascii="Times New Roman" w:hAnsi="Times New Roman" w:cs="Times New Roman"/>
+          <w:sz w:val="24"/>
+          <w:szCs w:val="24"/>
+        </w:rPr>
+        <w:t xml:space="preserve"> trade signals for six months</w:t>
+      </w:r>
+    </w:p>
+    <w:p>
+      <w:pPr>
+        <w:spacing w:line="360" w:lineRule="auto"/>
+        <w:jc w:val="both"/>
+        <w:rPr>
+          <w:rFonts w:ascii="Times New Roman" w:hAnsi="Times New Roman" w:cs="Times New Roman"/>
+          <w:sz w:val="24"/>
+          <w:szCs w:val="24"/>
+        </w:rPr>
+      </w:pPr>
+    </w:p>
+    <w:p>
+      <w:pPr>
+        <w:spacing w:line="360" w:lineRule="auto"/>
+        <w:jc w:val="both"/>
+        <w:rPr>
+          <w:rFonts w:ascii="Times New Roman" w:hAnsi="Times New Roman" w:cs="Times New Roman"/>
+          <w:sz w:val="24"/>
+          <w:szCs w:val="24"/>
+        </w:rPr>
+      </w:pPr>
+      <w:r>
+        <w:rPr>
+          <w:rFonts w:ascii="Times New Roman" w:hAnsi="Times New Roman" w:cs="Times New Roman"/>
+          <w:sz w:val="24"/>
+          <w:szCs w:val="24"/>
+        </w:rPr>
+        <w:lastRenderedPageBreak/>
+        <w:t>This</w:t>
       </w:r>
       <w:r>
         <w:rPr>
           <w:rFonts w:ascii="Times New Roman" w:hAnsi="Times New Roman" w:cs="Times New Roman"/>
           <w:b/>
           <w:bCs/>
-          <w:i/>
-          <w:iCs/>
-          <w:sz w:val="24"/>
-          <w:szCs w:val="24"/>
-        </w:rPr>
-        <w:t xml:space="preserve">high </w:t>
-      </w:r>
-      <w:proofErr w:type="gramStart"/>
+          <w:sz w:val="24"/>
+          <w:szCs w:val="24"/>
+        </w:rPr>
+        <w:t xml:space="preserve"> package</w:t>
+      </w:r>
+      <w:r>
+        <w:rPr>
+          <w:rFonts w:ascii="Times New Roman" w:hAnsi="Times New Roman" w:cs="Times New Roman"/>
+          <w:sz w:val="24"/>
+          <w:szCs w:val="24"/>
+        </w:rPr>
+        <w:t xml:space="preserve"> is the best and highly recommended package for fully committed would be traders costing $300. It comes with </w:t>
+      </w:r>
+      <w:proofErr w:type="spellStart"/>
       <w:r>
         <w:rPr>
           <w:rFonts w:ascii="Times New Roman" w:hAnsi="Times New Roman" w:cs="Times New Roman"/>
@@ -1997,306 +1823,163 @@
           <w:sz w:val="24"/>
           <w:szCs w:val="24"/>
         </w:rPr>
-        <w:t>profit making</w:t>
-      </w:r>
-      <w:proofErr w:type="gramEnd"/>
-      <w:r>
-        <w:rPr>
-          <w:rFonts w:ascii="Times New Roman" w:hAnsi="Times New Roman" w:cs="Times New Roman"/>
-          <w:sz w:val="24"/>
-          <w:szCs w:val="24"/>
-        </w:rPr>
-        <w:t xml:space="preserve"> trade signals for six months</w:t>
-      </w:r>
-    </w:p>
-    <w:p>
-      <w:pPr>
-        <w:spacing w:line="360" w:lineRule="auto"/>
-        <w:jc w:val="both"/>
-        <w:rPr>
-          <w:rFonts w:ascii="Times New Roman" w:hAnsi="Times New Roman" w:cs="Times New Roman"/>
-          <w:sz w:val="24"/>
-          <w:szCs w:val="24"/>
-        </w:rPr>
-      </w:pPr>
-    </w:p>
-    <w:p>
-      <w:pPr>
-        <w:spacing w:line="360" w:lineRule="auto"/>
-        <w:jc w:val="both"/>
-        <w:rPr>
-          <w:rFonts w:ascii="Times New Roman" w:hAnsi="Times New Roman" w:cs="Times New Roman"/>
-          <w:sz w:val="24"/>
-          <w:szCs w:val="24"/>
-        </w:rPr>
-      </w:pPr>
-      <w:r>
-        <w:rPr>
-          <w:rFonts w:ascii="Times New Roman" w:hAnsi="Times New Roman" w:cs="Times New Roman"/>
-          <w:sz w:val="24"/>
-          <w:szCs w:val="24"/>
-        </w:rPr>
-        <w:t xml:space="preserve">The </w:t>
-      </w:r>
+        <w:t>ultra profit</w:t>
+      </w:r>
+      <w:proofErr w:type="spellEnd"/>
       <w:r>
         <w:rPr>
           <w:rFonts w:ascii="Times New Roman" w:hAnsi="Times New Roman" w:cs="Times New Roman"/>
           <w:b/>
           <w:bCs/>
-          <w:sz w:val="24"/>
-          <w:szCs w:val="24"/>
-        </w:rPr>
-        <w:t>premium package</w:t>
-      </w:r>
-      <w:r>
-        <w:rPr>
-          <w:rFonts w:ascii="Times New Roman" w:hAnsi="Times New Roman" w:cs="Times New Roman"/>
-          <w:sz w:val="24"/>
-          <w:szCs w:val="24"/>
-        </w:rPr>
-        <w:t xml:space="preserve"> is the best and highly recommended package for fu</w:t>
-      </w:r>
-      <w:r>
-        <w:rPr>
-          <w:rFonts w:ascii="Times New Roman" w:hAnsi="Times New Roman" w:cs="Times New Roman"/>
-          <w:sz w:val="24"/>
-          <w:szCs w:val="24"/>
-        </w:rPr>
-        <w:t xml:space="preserve">lly committed would be traders costing $300. It comes with </w:t>
-      </w:r>
-      <w:proofErr w:type="spellStart"/>
-      <w:r>
+          <w:i/>
+          <w:iCs/>
+          <w:sz w:val="24"/>
+          <w:szCs w:val="24"/>
+        </w:rPr>
+        <w:t xml:space="preserve"> making </w:t>
+      </w:r>
+      <w:r>
+        <w:rPr>
+          <w:rFonts w:ascii="Times New Roman" w:hAnsi="Times New Roman" w:cs="Times New Roman"/>
+          <w:sz w:val="24"/>
+          <w:szCs w:val="24"/>
+        </w:rPr>
+        <w:t>trade signals daily, week in week out for twelve months from the company to the client.</w:t>
+      </w:r>
+    </w:p>
+    <w:p>
+      <w:pPr>
+        <w:spacing w:line="360" w:lineRule="auto"/>
+        <w:jc w:val="both"/>
+        <w:rPr>
+          <w:rFonts w:ascii="Times New Roman" w:hAnsi="Times New Roman" w:cs="Times New Roman"/>
+          <w:sz w:val="24"/>
+          <w:szCs w:val="24"/>
+        </w:rPr>
+      </w:pPr>
+      <w:r>
+        <w:rPr>
+          <w:rFonts w:ascii="Times New Roman" w:hAnsi="Times New Roman" w:cs="Times New Roman"/>
+          <w:sz w:val="24"/>
+          <w:szCs w:val="24"/>
+        </w:rPr>
+        <w:t xml:space="preserve"> On this package it is the duty of the company to ensure lessons and sessions with the client are carried out at all times to the extent of even sending a company representative to the city or place where the client would be in cases where the client would have travelled to another city. </w:t>
+      </w:r>
+    </w:p>
+    <w:p>
+      <w:pPr>
+        <w:spacing w:line="360" w:lineRule="auto"/>
+        <w:jc w:val="both"/>
+        <w:rPr>
+          <w:rFonts w:ascii="Times New Roman" w:hAnsi="Times New Roman" w:cs="Times New Roman"/>
+          <w:sz w:val="24"/>
+          <w:szCs w:val="24"/>
+        </w:rPr>
+      </w:pPr>
+      <w:r>
+        <w:rPr>
+          <w:rFonts w:ascii="Times New Roman" w:hAnsi="Times New Roman" w:cs="Times New Roman"/>
+          <w:sz w:val="24"/>
+          <w:szCs w:val="24"/>
+        </w:rPr>
+        <w:t xml:space="preserve">This package includes one on one (face to face) sessions with the client and the company representatives can trade live together in one place so that the client will not miss a trade or fail to input the accurate details as instructed. </w:t>
+      </w:r>
+    </w:p>
+    <w:p>
+      <w:pPr>
+        <w:spacing w:line="360" w:lineRule="auto"/>
+        <w:jc w:val="both"/>
+        <w:rPr>
+          <w:rFonts w:ascii="Times New Roman" w:hAnsi="Times New Roman" w:cs="Times New Roman"/>
+          <w:sz w:val="24"/>
+          <w:szCs w:val="24"/>
+        </w:rPr>
+      </w:pPr>
+    </w:p>
+    <w:p>
+      <w:pPr>
+        <w:spacing w:line="360" w:lineRule="auto"/>
+        <w:jc w:val="both"/>
         <w:rPr>
           <w:rFonts w:ascii="Times New Roman" w:hAnsi="Times New Roman" w:cs="Times New Roman"/>
           <w:b/>
           <w:bCs/>
-          <w:i/>
-          <w:iCs/>
-          <w:sz w:val="24"/>
-          <w:szCs w:val="24"/>
-        </w:rPr>
-        <w:t xml:space="preserve">ultra </w:t>
-      </w:r>
-      <w:proofErr w:type="gramStart"/>
+          <w:sz w:val="24"/>
+          <w:szCs w:val="24"/>
+        </w:rPr>
+      </w:pPr>
       <w:r>
         <w:rPr>
           <w:rFonts w:ascii="Times New Roman" w:hAnsi="Times New Roman" w:cs="Times New Roman"/>
           <w:b/>
           <w:bCs/>
-          <w:i/>
-          <w:iCs/>
-          <w:sz w:val="24"/>
-          <w:szCs w:val="24"/>
-        </w:rPr>
-        <w:t>profit</w:t>
-      </w:r>
-      <w:proofErr w:type="spellEnd"/>
+          <w:sz w:val="24"/>
+          <w:szCs w:val="24"/>
+        </w:rPr>
+        <w:t>TARGET SPECIFIC DEVELOPMENTAL PACKAGES</w:t>
+      </w:r>
+    </w:p>
+    <w:p>
+      <w:pPr>
+        <w:spacing w:line="360" w:lineRule="auto"/>
+        <w:jc w:val="both"/>
+        <w:rPr>
+          <w:rFonts w:ascii="Times New Roman" w:hAnsi="Times New Roman" w:cs="Times New Roman"/>
+          <w:sz w:val="24"/>
+          <w:szCs w:val="24"/>
+        </w:rPr>
+      </w:pPr>
+      <w:r>
+        <w:rPr>
+          <w:rFonts w:ascii="Times New Roman" w:hAnsi="Times New Roman" w:cs="Times New Roman"/>
+          <w:sz w:val="24"/>
+          <w:szCs w:val="24"/>
+        </w:rPr>
+        <w:t xml:space="preserve">Trading street also provides phenomenal packages which have had huge successes over time, classified as </w:t>
+      </w:r>
       <w:r>
         <w:rPr>
           <w:rFonts w:ascii="Times New Roman" w:hAnsi="Times New Roman" w:cs="Times New Roman"/>
           <w:b/>
           <w:bCs/>
-          <w:i/>
-          <w:iCs/>
-          <w:sz w:val="24"/>
-          <w:szCs w:val="24"/>
-        </w:rPr>
-        <w:t xml:space="preserve"> making</w:t>
+          <w:sz w:val="24"/>
+          <w:szCs w:val="24"/>
+        </w:rPr>
+        <w:t>target specific developmental packages</w:t>
+      </w:r>
+      <w:r>
+        <w:rPr>
+          <w:rFonts w:ascii="Times New Roman" w:hAnsi="Times New Roman" w:cs="Times New Roman"/>
+          <w:sz w:val="24"/>
+          <w:szCs w:val="24"/>
+        </w:rPr>
+        <w:t>,</w:t>
+      </w:r>
+      <w:r>
+        <w:rPr>
+          <w:rFonts w:ascii="Times New Roman" w:hAnsi="Times New Roman" w:cs="Times New Roman"/>
+          <w:sz w:val="24"/>
+          <w:szCs w:val="24"/>
+        </w:rPr>
+        <w:t xml:space="preserve"> </w:t>
+      </w:r>
+      <w:proofErr w:type="gramStart"/>
+      <w:r>
+        <w:rPr>
+          <w:rFonts w:ascii="Times New Roman" w:hAnsi="Times New Roman" w:cs="Times New Roman"/>
+          <w:sz w:val="24"/>
+          <w:szCs w:val="24"/>
+        </w:rPr>
+        <w:t>We</w:t>
       </w:r>
       <w:proofErr w:type="gramEnd"/>
       <w:r>
         <w:rPr>
           <w:rFonts w:ascii="Times New Roman" w:hAnsi="Times New Roman" w:cs="Times New Roman"/>
-          <w:b/>
-          <w:bCs/>
-          <w:i/>
-          <w:iCs/>
-          <w:sz w:val="24"/>
-          <w:szCs w:val="24"/>
-        </w:rPr>
-        <w:t xml:space="preserve"> </w:t>
-      </w:r>
-      <w:r>
-        <w:rPr>
-          <w:rFonts w:ascii="Times New Roman" w:hAnsi="Times New Roman" w:cs="Times New Roman"/>
-          <w:sz w:val="24"/>
-          <w:szCs w:val="24"/>
-        </w:rPr>
-        <w:t xml:space="preserve">trade signals daily, week in week out for twelve months from the company to the client. On this package it is the duty of the company to ensure lessons and sessions with the </w:t>
-      </w:r>
-      <w:r>
-        <w:rPr>
-          <w:rFonts w:ascii="Times New Roman" w:hAnsi="Times New Roman" w:cs="Times New Roman"/>
-          <w:sz w:val="24"/>
-          <w:szCs w:val="24"/>
-        </w:rPr>
-        <w:lastRenderedPageBreak/>
-        <w:t>cli</w:t>
-      </w:r>
-      <w:r>
-        <w:rPr>
-          <w:rFonts w:ascii="Times New Roman" w:hAnsi="Times New Roman" w:cs="Times New Roman"/>
-          <w:sz w:val="24"/>
-          <w:szCs w:val="24"/>
-        </w:rPr>
-        <w:t xml:space="preserve">ent are carried out at all times to the extent of even sending a company representative to the city or place where the client would be in cases where the client would have travelled to another city. This package includes one on one (face to face) sessions </w:t>
-      </w:r>
-      <w:r>
-        <w:rPr>
-          <w:rFonts w:ascii="Times New Roman" w:hAnsi="Times New Roman" w:cs="Times New Roman"/>
-          <w:sz w:val="24"/>
-          <w:szCs w:val="24"/>
-        </w:rPr>
-        <w:t xml:space="preserve">with the client and the company representatives can trade live together in one place so that the client will not miss a trade or fail to input the accurate details as instructed. </w:t>
-      </w:r>
-    </w:p>
-    <w:p>
-      <w:pPr>
-        <w:spacing w:line="360" w:lineRule="auto"/>
-        <w:jc w:val="both"/>
-        <w:rPr>
-          <w:rFonts w:ascii="Times New Roman" w:hAnsi="Times New Roman" w:cs="Times New Roman"/>
-          <w:sz w:val="24"/>
-          <w:szCs w:val="24"/>
-        </w:rPr>
-      </w:pPr>
-    </w:p>
-    <w:p>
-      <w:pPr>
-        <w:spacing w:line="360" w:lineRule="auto"/>
-        <w:jc w:val="both"/>
-        <w:rPr>
-          <w:rFonts w:ascii="Times New Roman" w:hAnsi="Times New Roman" w:cs="Times New Roman"/>
-          <w:b/>
-          <w:bCs/>
-          <w:sz w:val="24"/>
-          <w:szCs w:val="24"/>
-        </w:rPr>
-      </w:pPr>
-      <w:r>
-        <w:rPr>
-          <w:rFonts w:ascii="Times New Roman" w:hAnsi="Times New Roman" w:cs="Times New Roman"/>
-          <w:b/>
-          <w:bCs/>
-          <w:sz w:val="24"/>
-          <w:szCs w:val="24"/>
-        </w:rPr>
-        <w:t>TARGET SPECIFIC DEVELOPMENTAL PACKAGES</w:t>
-      </w:r>
-    </w:p>
-    <w:p>
-      <w:pPr>
-        <w:spacing w:line="360" w:lineRule="auto"/>
-        <w:jc w:val="both"/>
-        <w:rPr>
-          <w:rFonts w:ascii="Times New Roman" w:hAnsi="Times New Roman" w:cs="Times New Roman"/>
-          <w:sz w:val="24"/>
-          <w:szCs w:val="24"/>
-        </w:rPr>
-      </w:pPr>
-      <w:r>
-        <w:rPr>
-          <w:rFonts w:ascii="Times New Roman" w:hAnsi="Times New Roman" w:cs="Times New Roman"/>
-          <w:sz w:val="24"/>
-          <w:szCs w:val="24"/>
-        </w:rPr>
-        <w:t xml:space="preserve">Trading street also provides phenomenal packages which have had huge successes over time, classified as </w:t>
-      </w:r>
-      <w:r>
-        <w:rPr>
-          <w:rFonts w:ascii="Times New Roman" w:hAnsi="Times New Roman" w:cs="Times New Roman"/>
-          <w:b/>
-          <w:bCs/>
-          <w:sz w:val="24"/>
-          <w:szCs w:val="24"/>
-        </w:rPr>
-        <w:t xml:space="preserve">target specific developmental </w:t>
-      </w:r>
-      <w:proofErr w:type="spellStart"/>
-      <w:proofErr w:type="gramStart"/>
-      <w:r>
-        <w:rPr>
-          <w:rFonts w:ascii="Times New Roman" w:hAnsi="Times New Roman" w:cs="Times New Roman"/>
-          <w:b/>
-          <w:bCs/>
-          <w:sz w:val="24"/>
-          <w:szCs w:val="24"/>
-        </w:rPr>
-        <w:t>packages</w:t>
-      </w:r>
-      <w:r>
-        <w:rPr>
-          <w:rFonts w:ascii="Times New Roman" w:hAnsi="Times New Roman" w:cs="Times New Roman"/>
-          <w:sz w:val="24"/>
-          <w:szCs w:val="24"/>
-        </w:rPr>
-        <w:t>,</w:t>
-      </w:r>
-      <w:r>
-        <w:rPr>
-          <w:rFonts w:ascii="Times New Roman" w:hAnsi="Times New Roman" w:cs="Times New Roman"/>
-          <w:sz w:val="24"/>
-          <w:szCs w:val="24"/>
-        </w:rPr>
-        <w:t>We</w:t>
-      </w:r>
-      <w:proofErr w:type="spellEnd"/>
-      <w:proofErr w:type="gramEnd"/>
-      <w:r>
-        <w:rPr>
-          <w:rFonts w:ascii="Times New Roman" w:hAnsi="Times New Roman" w:cs="Times New Roman"/>
-          <w:sz w:val="24"/>
-          <w:szCs w:val="24"/>
-        </w:rPr>
-        <w:t xml:space="preserve"> can help you build that home, help you buy that car, help you payback that bank loan</w:t>
-      </w:r>
-      <w:r>
-        <w:rPr>
-          <w:rFonts w:ascii="Times New Roman" w:hAnsi="Times New Roman" w:cs="Times New Roman"/>
-          <w:sz w:val="24"/>
-          <w:szCs w:val="24"/>
-        </w:rPr>
-        <w:t xml:space="preserve"> and also</w:t>
-      </w:r>
-      <w:r>
-        <w:rPr>
-          <w:rFonts w:ascii="Times New Roman" w:hAnsi="Times New Roman" w:cs="Times New Roman"/>
-          <w:sz w:val="24"/>
-          <w:szCs w:val="24"/>
-        </w:rPr>
-        <w:t xml:space="preserve"> help you have th</w:t>
-      </w:r>
-      <w:r>
-        <w:rPr>
-          <w:rFonts w:ascii="Times New Roman" w:hAnsi="Times New Roman" w:cs="Times New Roman"/>
-          <w:sz w:val="24"/>
-          <w:szCs w:val="24"/>
-        </w:rPr>
-        <w:t>at holiday trip you have always wanted</w:t>
-      </w:r>
-      <w:r>
-        <w:rPr>
-          <w:rFonts w:ascii="Times New Roman" w:hAnsi="Times New Roman" w:cs="Times New Roman"/>
-          <w:sz w:val="24"/>
-          <w:szCs w:val="24"/>
-        </w:rPr>
-        <w:t xml:space="preserve"> through these packages</w:t>
-      </w:r>
-      <w:r>
-        <w:rPr>
-          <w:rFonts w:ascii="Times New Roman" w:hAnsi="Times New Roman" w:cs="Times New Roman"/>
-          <w:sz w:val="24"/>
-          <w:szCs w:val="24"/>
-        </w:rPr>
-        <w:t xml:space="preserve">. </w:t>
-      </w:r>
-      <w:r>
-        <w:rPr>
-          <w:rFonts w:ascii="Times New Roman" w:hAnsi="Times New Roman" w:cs="Times New Roman"/>
-          <w:sz w:val="24"/>
-          <w:szCs w:val="24"/>
-        </w:rPr>
-        <w:t>These packages are classified into four main packages which include the;</w:t>
+          <w:sz w:val="24"/>
+          <w:szCs w:val="24"/>
+        </w:rPr>
+        <w:t xml:space="preserve"> can help you build that home, help you buy that car, help you payback that bank loan and also help you have that holiday trip you have always wanted through these packages. These packages are classified into four main packages which include the;</w:t>
       </w:r>
     </w:p>
     <w:p>
@@ -2334,76 +2017,24 @@
           <w:sz w:val="24"/>
           <w:szCs w:val="24"/>
         </w:rPr>
-        <w:t xml:space="preserve">The housing </w:t>
-      </w:r>
-      <w:proofErr w:type="gramStart"/>
-      <w:r>
-        <w:rPr>
-          <w:rFonts w:ascii="Times New Roman" w:hAnsi="Times New Roman" w:cs="Times New Roman"/>
-          <w:b/>
-          <w:bCs/>
-          <w:sz w:val="24"/>
-          <w:szCs w:val="24"/>
-        </w:rPr>
-        <w:t>package</w:t>
-      </w:r>
-      <w:proofErr w:type="gramEnd"/>
-    </w:p>
-    <w:p>
-      <w:pPr>
-        <w:rPr>
-          <w:rFonts w:ascii="Times New Roman" w:hAnsi="Times New Roman" w:cs="Times New Roman"/>
-          <w:sz w:val="24"/>
-          <w:szCs w:val="24"/>
-        </w:rPr>
-      </w:pPr>
-      <w:r>
-        <w:rPr>
-          <w:rFonts w:ascii="Times New Roman" w:hAnsi="Times New Roman" w:cs="Times New Roman"/>
-          <w:sz w:val="24"/>
-          <w:szCs w:val="24"/>
-        </w:rPr>
-        <w:t>The housing package caters for clients who are interested in acquiring a residential stand, build t</w:t>
-      </w:r>
-      <w:r>
-        <w:rPr>
-          <w:rFonts w:ascii="Times New Roman" w:hAnsi="Times New Roman" w:cs="Times New Roman"/>
-          <w:sz w:val="24"/>
-          <w:szCs w:val="24"/>
-        </w:rPr>
-        <w:t>heir desired house from the ground, complete their building, renovate their house to suit their needs. This package depends on the standard and cost of the client’s targeted housing needs, the minimum thereof to be eligible for the housing package starts f</w:t>
-      </w:r>
-      <w:r>
-        <w:rPr>
-          <w:rFonts w:ascii="Times New Roman" w:hAnsi="Times New Roman" w:cs="Times New Roman"/>
-          <w:sz w:val="24"/>
-          <w:szCs w:val="24"/>
-        </w:rPr>
-        <w:t xml:space="preserve">rom a minimum deposit requirement of $10000 for a client targeting a house priced at $30000 on the market which will be achieved over a space of 6 months. The package has in total </w:t>
-      </w:r>
-      <w:r>
-        <w:rPr>
-          <w:rFonts w:ascii="Times New Roman" w:hAnsi="Times New Roman" w:cs="Times New Roman"/>
-          <w:sz w:val="24"/>
-          <w:szCs w:val="24"/>
-        </w:rPr>
-        <w:t>13</w:t>
-      </w:r>
-      <w:r>
-        <w:rPr>
-          <w:rFonts w:ascii="Times New Roman" w:hAnsi="Times New Roman" w:cs="Times New Roman"/>
-          <w:sz w:val="24"/>
-          <w:szCs w:val="24"/>
-        </w:rPr>
-        <w:t xml:space="preserve"> clients, targeting different types of housing spaces to satisfy their nee</w:t>
-      </w:r>
-      <w:r>
-        <w:rPr>
-          <w:rFonts w:ascii="Times New Roman" w:hAnsi="Times New Roman" w:cs="Times New Roman"/>
-          <w:sz w:val="24"/>
-          <w:szCs w:val="24"/>
-        </w:rPr>
-        <w:t>ds and all are on course to reach their targets</w:t>
+        <w:t>The housing package</w:t>
+      </w:r>
+    </w:p>
+    <w:p>
+      <w:pPr>
+        <w:rPr>
+          <w:rFonts w:ascii="Times New Roman" w:hAnsi="Times New Roman" w:cs="Times New Roman"/>
+          <w:sz w:val="24"/>
+          <w:szCs w:val="24"/>
+        </w:rPr>
+      </w:pPr>
+      <w:r>
+        <w:rPr>
+          <w:rFonts w:ascii="Times New Roman" w:hAnsi="Times New Roman" w:cs="Times New Roman"/>
+          <w:sz w:val="24"/>
+          <w:szCs w:val="24"/>
+        </w:rPr>
+        <w:t>The housing package caters for clients who are interested in acquiring a residential stand, build their desired house from the ground, complete their building, renovate their house to suit their needs. This package depends on the standard and cost of the client’s targeted housing needs, the minimum thereof to be eligible for the housing package starts from a minimum deposit requirement of $10000 for a client targeting a house priced at $30000 on the market which will be achieved over a space of 6 months. The package has in total 13 clients, targeting different types of housing spaces to satisfy their needs and all are on course to reach their targets</w:t>
       </w:r>
     </w:p>
     <w:p>
@@ -2461,13 +2092,6 @@
         <w:jc w:val="both"/>
         <w:rPr>
           <w:rFonts w:ascii="Times New Roman" w:hAnsi="Times New Roman" w:cs="Times New Roman"/>
-          <w:sz w:val="24"/>
-          <w:szCs w:val="24"/>
-        </w:rPr>
-      </w:pPr>
-      <w:r>
-        <w:rPr>
-          <w:rFonts w:ascii="Times New Roman" w:hAnsi="Times New Roman" w:cs="Times New Roman"/>
           <w:b/>
           <w:bCs/>
           <w:i/>
@@ -2475,31 +2099,37 @@
           <w:sz w:val="24"/>
           <w:szCs w:val="24"/>
         </w:rPr>
+      </w:pPr>
+      <w:r>
+        <w:rPr>
+          <w:rFonts w:ascii="Times New Roman" w:hAnsi="Times New Roman" w:cs="Times New Roman"/>
+          <w:b/>
+          <w:bCs/>
+          <w:i/>
+          <w:iCs/>
+          <w:sz w:val="24"/>
+          <w:szCs w:val="24"/>
+        </w:rPr>
         <w:t xml:space="preserve">‘We help you buy that car that you have always wanted’. </w:t>
       </w:r>
-      <w:r>
-        <w:rPr>
-          <w:rFonts w:ascii="Times New Roman" w:hAnsi="Times New Roman" w:cs="Times New Roman"/>
-          <w:sz w:val="24"/>
-          <w:szCs w:val="24"/>
-        </w:rPr>
-        <w:t>Through a well thought out plan of reaching the target, t</w:t>
-      </w:r>
-      <w:r>
-        <w:rPr>
-          <w:rFonts w:ascii="Times New Roman" w:hAnsi="Times New Roman" w:cs="Times New Roman"/>
-          <w:sz w:val="24"/>
-          <w:szCs w:val="24"/>
-        </w:rPr>
-        <w:t>his package seeks to serve those clients who are targeting the acqui</w:t>
-      </w:r>
-      <w:r>
-        <w:rPr>
-          <w:rFonts w:ascii="Times New Roman" w:hAnsi="Times New Roman" w:cs="Times New Roman"/>
-          <w:sz w:val="24"/>
-          <w:szCs w:val="24"/>
-        </w:rPr>
-        <w:t xml:space="preserve">sition </w:t>
+    </w:p>
+    <w:p>
+      <w:pPr>
+        <w:spacing w:line="360" w:lineRule="auto"/>
+        <w:jc w:val="both"/>
+        <w:rPr>
+          <w:rFonts w:ascii="Times New Roman" w:hAnsi="Times New Roman" w:cs="Times New Roman"/>
+          <w:sz w:val="24"/>
+          <w:szCs w:val="24"/>
+        </w:rPr>
+      </w:pPr>
+      <w:r>
+        <w:rPr>
+          <w:rFonts w:ascii="Times New Roman" w:hAnsi="Times New Roman" w:cs="Times New Roman"/>
+          <w:sz w:val="24"/>
+          <w:szCs w:val="24"/>
+        </w:rPr>
+        <w:t xml:space="preserve">Through a well thought out plan of reaching the target, this package seeks to serve those clients who are targeting the acquisition </w:t>
       </w:r>
       <w:proofErr w:type="gramStart"/>
       <w:r>
@@ -2517,15 +2147,86 @@
           <w:sz w:val="24"/>
           <w:szCs w:val="24"/>
         </w:rPr>
-        <w:t xml:space="preserve"> own private motor vehicle. The package fee, depending on the cost of your targeted vehicle will be expected to reach the targeted funds in seven months This package allows clients to deposit from a minimum of $500 for a target vehicle pric</w:t>
-      </w:r>
-      <w:r>
-        <w:rPr>
-          <w:rFonts w:ascii="Times New Roman" w:hAnsi="Times New Roman" w:cs="Times New Roman"/>
-          <w:sz w:val="24"/>
-          <w:szCs w:val="24"/>
-        </w:rPr>
-        <w:t xml:space="preserve">ed at $5900 in 7 months. Trading street Inc has 112 clients on this package actively and over the months they have seen the tangible results that we give towards the attainment of your specific developmental goals </w:t>
+        <w:t xml:space="preserve"> own private motor vehicle. </w:t>
+      </w:r>
+    </w:p>
+    <w:p>
+      <w:pPr>
+        <w:spacing w:line="360" w:lineRule="auto"/>
+        <w:jc w:val="both"/>
+        <w:rPr>
+          <w:rFonts w:ascii="Times New Roman" w:hAnsi="Times New Roman" w:cs="Times New Roman"/>
+          <w:sz w:val="24"/>
+          <w:szCs w:val="24"/>
+        </w:rPr>
+      </w:pPr>
+    </w:p>
+    <w:p>
+      <w:pPr>
+        <w:spacing w:line="360" w:lineRule="auto"/>
+        <w:jc w:val="both"/>
+        <w:rPr>
+          <w:rFonts w:ascii="Times New Roman" w:hAnsi="Times New Roman" w:cs="Times New Roman"/>
+          <w:sz w:val="24"/>
+          <w:szCs w:val="24"/>
+        </w:rPr>
+      </w:pPr>
+      <w:r>
+        <w:rPr>
+          <w:rFonts w:ascii="Times New Roman" w:hAnsi="Times New Roman" w:cs="Times New Roman"/>
+          <w:sz w:val="24"/>
+          <w:szCs w:val="24"/>
+        </w:rPr>
+        <w:lastRenderedPageBreak/>
+        <w:t xml:space="preserve">The package fee, depending on the cost of your targeted vehicle will be expected to reach the targeted funds in seven months This package allows clients to deposit from a minimum of $500 for a target vehicle priced at $5900 in 7 months. </w:t>
+      </w:r>
+    </w:p>
+    <w:p>
+      <w:pPr>
+        <w:spacing w:line="360" w:lineRule="auto"/>
+        <w:jc w:val="both"/>
+        <w:rPr>
+          <w:rFonts w:ascii="Times New Roman" w:hAnsi="Times New Roman" w:cs="Times New Roman"/>
+          <w:sz w:val="24"/>
+          <w:szCs w:val="24"/>
+        </w:rPr>
+      </w:pPr>
+    </w:p>
+    <w:p>
+      <w:pPr>
+        <w:spacing w:line="360" w:lineRule="auto"/>
+        <w:jc w:val="both"/>
+        <w:rPr>
+          <w:rFonts w:ascii="Times New Roman" w:hAnsi="Times New Roman" w:cs="Times New Roman"/>
+          <w:sz w:val="24"/>
+          <w:szCs w:val="24"/>
+        </w:rPr>
+      </w:pPr>
+      <w:r>
+        <w:rPr>
+          <w:rFonts w:ascii="Times New Roman" w:hAnsi="Times New Roman" w:cs="Times New Roman"/>
+          <w:sz w:val="24"/>
+          <w:szCs w:val="24"/>
+        </w:rPr>
+        <w:t xml:space="preserve">Trading street </w:t>
+      </w:r>
+      <w:proofErr w:type="spellStart"/>
+      <w:r>
+        <w:rPr>
+          <w:rFonts w:ascii="Times New Roman" w:hAnsi="Times New Roman" w:cs="Times New Roman"/>
+          <w:sz w:val="24"/>
+          <w:szCs w:val="24"/>
+        </w:rPr>
+        <w:t>Inc</w:t>
+      </w:r>
+      <w:proofErr w:type="spellEnd"/>
+      <w:r>
+        <w:rPr>
+          <w:rFonts w:ascii="Times New Roman" w:hAnsi="Times New Roman" w:cs="Times New Roman"/>
+          <w:sz w:val="24"/>
+          <w:szCs w:val="24"/>
+        </w:rPr>
+        <w:t xml:space="preserve"> has 112 clients on this package actively and over the months they have seen the tangible results that we give towards the attainment of your specific developmental goals </w:t>
       </w:r>
     </w:p>
     <w:p>
@@ -2574,8 +2275,73 @@
           <w:sz w:val="24"/>
           <w:szCs w:val="24"/>
         </w:rPr>
-        <w:lastRenderedPageBreak/>
         <w:t>Holiday trip packages</w:t>
+      </w:r>
+    </w:p>
+    <w:p>
+      <w:pPr>
+        <w:spacing w:line="360" w:lineRule="auto"/>
+        <w:jc w:val="both"/>
+        <w:rPr>
+          <w:rFonts w:ascii="Times New Roman" w:hAnsi="Times New Roman" w:cs="Times New Roman"/>
+          <w:sz w:val="24"/>
+          <w:szCs w:val="24"/>
+        </w:rPr>
+      </w:pPr>
+      <w:r>
+        <w:rPr>
+          <w:rFonts w:ascii="Times New Roman" w:hAnsi="Times New Roman" w:cs="Times New Roman"/>
+          <w:sz w:val="24"/>
+          <w:szCs w:val="24"/>
+        </w:rPr>
+        <w:t>Always wanted to take your family for a holiday outing either local or abroad but funds nowhere to be found, worry not we have just the plan for you to help you afford that holiday trip you have always wanted.</w:t>
+      </w:r>
+    </w:p>
+    <w:p>
+      <w:pPr>
+        <w:spacing w:line="360" w:lineRule="auto"/>
+        <w:jc w:val="both"/>
+        <w:rPr>
+          <w:rFonts w:ascii="Times New Roman" w:hAnsi="Times New Roman" w:cs="Times New Roman"/>
+          <w:sz w:val="24"/>
+          <w:szCs w:val="24"/>
+        </w:rPr>
+      </w:pPr>
+      <w:r>
+        <w:rPr>
+          <w:rFonts w:ascii="Times New Roman" w:hAnsi="Times New Roman" w:cs="Times New Roman"/>
+          <w:sz w:val="24"/>
+          <w:szCs w:val="24"/>
+        </w:rPr>
+        <w:t xml:space="preserve"> This package works best to clients who are targeting a trip in the near future maybe end of year on in six </w:t>
+      </w:r>
+      <w:proofErr w:type="spellStart"/>
+      <w:proofErr w:type="gramStart"/>
+      <w:r>
+        <w:rPr>
+          <w:rFonts w:ascii="Times New Roman" w:hAnsi="Times New Roman" w:cs="Times New Roman"/>
+          <w:sz w:val="24"/>
+          <w:szCs w:val="24"/>
+        </w:rPr>
+        <w:t>months</w:t>
+      </w:r>
+      <w:proofErr w:type="gramEnd"/>
+      <w:r>
+        <w:rPr>
+          <w:rFonts w:ascii="Times New Roman" w:hAnsi="Times New Roman" w:cs="Times New Roman"/>
+          <w:sz w:val="24"/>
+          <w:szCs w:val="24"/>
+        </w:rPr>
+        <w:t xml:space="preserve"> time</w:t>
+      </w:r>
+      <w:proofErr w:type="spellEnd"/>
+      <w:r>
+        <w:rPr>
+          <w:rFonts w:ascii="Times New Roman" w:hAnsi="Times New Roman" w:cs="Times New Roman"/>
+          <w:sz w:val="24"/>
+          <w:szCs w:val="24"/>
+        </w:rPr>
+        <w:t xml:space="preserve">, the deposit varies with the targeted funds that the client wants to achieve when trip time comes from a rate of $1000 deposit which will be traded to return back $5000 in a period of five months. </w:t>
       </w:r>
     </w:p>
     <w:p>
@@ -2596,57 +2362,25 @@
           <w:sz w:val="24"/>
           <w:szCs w:val="24"/>
         </w:rPr>
-        <w:t xml:space="preserve">Always </w:t>
-      </w:r>
-      <w:r>
-        <w:rPr>
-          <w:rFonts w:ascii="Times New Roman" w:hAnsi="Times New Roman" w:cs="Times New Roman"/>
-          <w:sz w:val="24"/>
-          <w:szCs w:val="24"/>
-        </w:rPr>
-        <w:t xml:space="preserve">wanted to take your family for a holiday outing either local or abroad but funds nowhere to be found, worry not we have just the plan for you to help you afford that holiday trip you have always wanted. This package works best to clients who are targeting </w:t>
-      </w:r>
-      <w:r>
-        <w:rPr>
-          <w:rFonts w:ascii="Times New Roman" w:hAnsi="Times New Roman" w:cs="Times New Roman"/>
-          <w:sz w:val="24"/>
-          <w:szCs w:val="24"/>
-        </w:rPr>
-        <w:t xml:space="preserve">a trip in the near future maybe end of year on in six </w:t>
-      </w:r>
-      <w:proofErr w:type="spellStart"/>
-      <w:r>
-        <w:rPr>
-          <w:rFonts w:ascii="Times New Roman" w:hAnsi="Times New Roman" w:cs="Times New Roman"/>
-          <w:sz w:val="24"/>
-          <w:szCs w:val="24"/>
-        </w:rPr>
-        <w:t>months time</w:t>
-      </w:r>
-      <w:proofErr w:type="spellEnd"/>
-      <w:r>
-        <w:rPr>
-          <w:rFonts w:ascii="Times New Roman" w:hAnsi="Times New Roman" w:cs="Times New Roman"/>
-          <w:sz w:val="24"/>
-          <w:szCs w:val="24"/>
-        </w:rPr>
-        <w:t>, the deposit varies with the targeted funds that the client wants to achieve when trip time comes from a rate of $1000 deposit which will be traded to return back $5000 in a period of five m</w:t>
-      </w:r>
-      <w:r>
-        <w:rPr>
-          <w:rFonts w:ascii="Times New Roman" w:hAnsi="Times New Roman" w:cs="Times New Roman"/>
-          <w:sz w:val="24"/>
-          <w:szCs w:val="24"/>
-        </w:rPr>
-        <w:t>onths. Trading street Inc has successfully accommodated and assisted 56 clients have their dream holiday trip on this package with targeted holiday destinations as far as Dubai, Dar es Salam and Victoria Falls among the chief common holiday destinations of</w:t>
-      </w:r>
-      <w:r>
-        <w:rPr>
-          <w:rFonts w:ascii="Times New Roman" w:hAnsi="Times New Roman" w:cs="Times New Roman"/>
-          <w:sz w:val="24"/>
-          <w:szCs w:val="24"/>
-        </w:rPr>
-        <w:t xml:space="preserve"> our clients.</w:t>
+        <w:t xml:space="preserve">Trading street </w:t>
+      </w:r>
+      <w:proofErr w:type="spellStart"/>
+      <w:r>
+        <w:rPr>
+          <w:rFonts w:ascii="Times New Roman" w:hAnsi="Times New Roman" w:cs="Times New Roman"/>
+          <w:sz w:val="24"/>
+          <w:szCs w:val="24"/>
+        </w:rPr>
+        <w:t>Inc</w:t>
+      </w:r>
+      <w:proofErr w:type="spellEnd"/>
+      <w:r>
+        <w:rPr>
+          <w:rFonts w:ascii="Times New Roman" w:hAnsi="Times New Roman" w:cs="Times New Roman"/>
+          <w:sz w:val="24"/>
+          <w:szCs w:val="24"/>
+        </w:rPr>
+        <w:t xml:space="preserve"> has successfully accommodated and assisted 56 clients have their dream holiday trip on this package with targeted holiday destinations as far as Dubai, Dar es Salam and Victoria Falls among the chief common holiday destinations of our clients.</w:t>
       </w:r>
       <w:r>
         <w:rPr>
@@ -2733,15 +2467,7 @@
           <w:sz w:val="24"/>
           <w:szCs w:val="24"/>
         </w:rPr>
-        <w:t xml:space="preserve">Have you taken out a bank loan and in need of assistance to repay it back to the bank over a set period of time, join the winning </w:t>
-      </w:r>
-      <w:r>
-        <w:rPr>
-          <w:rFonts w:ascii="Times New Roman" w:hAnsi="Times New Roman" w:cs="Times New Roman"/>
-          <w:sz w:val="24"/>
-          <w:szCs w:val="24"/>
-        </w:rPr>
-        <w:t xml:space="preserve">team and we help you payback that loan amount in the right </w:t>
+        <w:t xml:space="preserve">Have you taken out a bank loan and in need of assistance to repay it back to the bank over a set period of time, join the winning team and we help </w:t>
       </w:r>
       <w:proofErr w:type="gramStart"/>
       <w:r>
@@ -2750,7 +2476,7 @@
           <w:sz w:val="24"/>
           <w:szCs w:val="24"/>
         </w:rPr>
-        <w:t>time.</w:t>
+        <w:t>you</w:t>
       </w:r>
       <w:proofErr w:type="gramEnd"/>
       <w:r>
@@ -2759,15 +2485,45 @@
           <w:sz w:val="24"/>
           <w:szCs w:val="24"/>
         </w:rPr>
-        <w:t xml:space="preserve"> This package works best precisely with loanees who need to repay their outstanding amounts to their relative banks, the minimum deposit required for this package is $10000 with a targeted per</w:t>
-      </w:r>
-      <w:r>
-        <w:rPr>
-          <w:rFonts w:ascii="Times New Roman" w:hAnsi="Times New Roman" w:cs="Times New Roman"/>
-          <w:sz w:val="24"/>
-          <w:szCs w:val="24"/>
-        </w:rPr>
-        <w:t>iod of six months to raise the required amount by trading for the client. The package has already assisted 8 clients who have successfully repaid their loans in time.</w:t>
+        <w:t xml:space="preserve"> payback that loan amount in the right time.</w:t>
+      </w:r>
+    </w:p>
+    <w:p>
+      <w:pPr>
+        <w:spacing w:line="360" w:lineRule="auto"/>
+        <w:jc w:val="both"/>
+        <w:rPr>
+          <w:rFonts w:ascii="Times New Roman" w:hAnsi="Times New Roman" w:cs="Times New Roman"/>
+          <w:sz w:val="24"/>
+          <w:szCs w:val="24"/>
+        </w:rPr>
+      </w:pPr>
+      <w:r>
+        <w:rPr>
+          <w:rFonts w:ascii="Times New Roman" w:hAnsi="Times New Roman" w:cs="Times New Roman"/>
+          <w:sz w:val="24"/>
+          <w:szCs w:val="24"/>
+        </w:rPr>
+        <w:t xml:space="preserve"> This package works best precisely with loanees who need to repay their outstanding amounts to their relative banks, the minimum deposit required for this package is $10000 with a targeted period of six months to raise the required amount by trading for the client. </w:t>
+      </w:r>
+    </w:p>
+    <w:p>
+      <w:pPr>
+        <w:spacing w:line="360" w:lineRule="auto"/>
+        <w:jc w:val="both"/>
+        <w:rPr>
+          <w:rFonts w:ascii="Times New Roman" w:hAnsi="Times New Roman" w:cs="Times New Roman"/>
+          <w:sz w:val="24"/>
+          <w:szCs w:val="24"/>
+        </w:rPr>
+      </w:pPr>
+      <w:r>
+        <w:rPr>
+          <w:rFonts w:ascii="Times New Roman" w:hAnsi="Times New Roman" w:cs="Times New Roman"/>
+          <w:sz w:val="24"/>
+          <w:szCs w:val="24"/>
+        </w:rPr>
+        <w:t>The package has already assisted 8 clients who have successfully repaid their loans in time.</w:t>
       </w:r>
     </w:p>
     <w:p>
@@ -2799,23 +2555,8 @@
           <w:sz w:val="24"/>
           <w:szCs w:val="24"/>
         </w:rPr>
-        <w:t>(Attach HD image on each theme for illustrations</w:t>
-      </w:r>
-      <w:r>
-        <w:rPr>
-          <w:rFonts w:ascii="Times New Roman" w:hAnsi="Times New Roman" w:cs="Times New Roman"/>
-          <w:sz w:val="24"/>
-          <w:szCs w:val="24"/>
-        </w:rPr>
-        <w:t xml:space="preserve">, </w:t>
-      </w:r>
-      <w:r>
-        <w:rPr>
-          <w:rFonts w:ascii="Times New Roman" w:hAnsi="Times New Roman" w:cs="Times New Roman"/>
-          <w:sz w:val="24"/>
-          <w:szCs w:val="24"/>
-        </w:rPr>
-        <w:t xml:space="preserve">Visit the </w:t>
+        <w:lastRenderedPageBreak/>
+        <w:t xml:space="preserve">(Attach HD image on each theme for illustrations, Visit the </w:t>
       </w:r>
       <w:proofErr w:type="spellStart"/>
       <w:r>
@@ -2833,15 +2574,7 @@
           <w:sz w:val="24"/>
           <w:szCs w:val="24"/>
         </w:rPr>
-        <w:t xml:space="preserve"> platform to see</w:t>
-      </w:r>
-      <w:r>
-        <w:rPr>
-          <w:rFonts w:ascii="Times New Roman" w:hAnsi="Times New Roman" w:cs="Times New Roman"/>
-          <w:sz w:val="24"/>
-          <w:szCs w:val="24"/>
-        </w:rPr>
-        <w:t xml:space="preserve"> the quality desired</w:t>
+        <w:t xml:space="preserve"> platform to see the quality desired</w:t>
       </w:r>
       <w:r>
         <w:rPr>
@@ -2943,49 +2676,15 @@
           <w:sz w:val="24"/>
           <w:szCs w:val="24"/>
         </w:rPr>
-        <w:t xml:space="preserve">In summary, </w:t>
-      </w:r>
-      <w:proofErr w:type="gramStart"/>
-      <w:r>
-        <w:rPr>
-          <w:rFonts w:ascii="Times New Roman" w:hAnsi="Times New Roman" w:cs="Times New Roman"/>
-          <w:sz w:val="24"/>
-          <w:szCs w:val="24"/>
-        </w:rPr>
-        <w:t>The</w:t>
-      </w:r>
-      <w:proofErr w:type="gramEnd"/>
-      <w:r>
-        <w:rPr>
-          <w:rFonts w:ascii="Times New Roman" w:hAnsi="Times New Roman" w:cs="Times New Roman"/>
-          <w:sz w:val="24"/>
-          <w:szCs w:val="24"/>
-        </w:rPr>
-        <w:t xml:space="preserve"> </w:t>
-      </w:r>
-      <w:r>
-        <w:rPr>
-          <w:rFonts w:ascii="Times New Roman" w:hAnsi="Times New Roman" w:cs="Times New Roman"/>
-          <w:sz w:val="24"/>
-          <w:szCs w:val="24"/>
-        </w:rPr>
-        <w:t xml:space="preserve">packages can be customized to suit client targets which also influences the </w:t>
-      </w:r>
-      <w:r>
-        <w:rPr>
-          <w:rFonts w:ascii="Times New Roman" w:hAnsi="Times New Roman" w:cs="Times New Roman"/>
-          <w:sz w:val="24"/>
-          <w:szCs w:val="24"/>
-        </w:rPr>
-        <w:t>time frame</w:t>
-      </w:r>
-      <w:r>
-        <w:rPr>
-          <w:rFonts w:ascii="Times New Roman" w:hAnsi="Times New Roman" w:cs="Times New Roman"/>
-          <w:sz w:val="24"/>
-          <w:szCs w:val="24"/>
-        </w:rPr>
-        <w:t>, below are minimum requirements per desired package.</w:t>
+        <w:t>In summary, t</w:t>
+      </w:r>
+      <w:r>
+        <w:rPr>
+          <w:rFonts w:ascii="Times New Roman" w:hAnsi="Times New Roman" w:cs="Times New Roman"/>
+          <w:sz w:val="24"/>
+          <w:szCs w:val="24"/>
+        </w:rPr>
+        <w:t>he packages can be customized to suit client targets which also influences the time frame, below are minimum requirements per desired package.</w:t>
       </w:r>
     </w:p>
     <w:p>
@@ -3013,8 +2712,8 @@
         <w:rPr>
           <w:noProof/>
           <w:sz w:val="24"/>
-        </w:rPr>
-        <w:lastRenderedPageBreak/>
+          <w:lang w:val="en-ZW" w:eastAsia="en-ZW"/>
+        </w:rPr>
         <mc:AlternateContent>
           <mc:Choice Requires="wps">
             <w:drawing>
@@ -3070,7 +2769,7 @@
           </mc:Choice>
           <mc:Fallback>
             <w:pict>
-              <v:shapetype w14:anchorId="5BB381ED" id="_x0000_t32" coordsize="21600,21600" o:spt="32" o:oned="t" path="m,l21600,21600e" filled="f">
+              <v:shapetype w14:anchorId="38BD255D" id="_x0000_t32" coordsize="21600,21600" o:spt="32" o:oned="t" path="m,l21600,21600e" filled="f">
                 <v:path arrowok="t" fillok="f" o:connecttype="none"/>
                 <o:lock v:ext="edit" shapetype="t"/>
               </v:shapetype>
@@ -3087,31 +2786,7 @@
           <w:sz w:val="24"/>
           <w:szCs w:val="24"/>
         </w:rPr>
-        <w:t xml:space="preserve">Vehicle </w:t>
-      </w:r>
-      <w:r>
-        <w:rPr>
-          <w:rFonts w:ascii="Times New Roman" w:hAnsi="Times New Roman" w:cs="Times New Roman"/>
-          <w:sz w:val="24"/>
-          <w:szCs w:val="24"/>
-        </w:rPr>
-        <w:t xml:space="preserve">purchase package $500 </w:t>
-      </w:r>
-      <w:r>
-        <w:rPr>
-          <w:rFonts w:ascii="Times New Roman" w:hAnsi="Times New Roman" w:cs="Times New Roman"/>
-          <w:sz w:val="24"/>
-          <w:szCs w:val="24"/>
-        </w:rPr>
-        <w:t xml:space="preserve">      </w:t>
-      </w:r>
-      <w:r>
-        <w:rPr>
-          <w:rFonts w:ascii="Times New Roman" w:hAnsi="Times New Roman" w:cs="Times New Roman"/>
-          <w:sz w:val="24"/>
-          <w:szCs w:val="24"/>
-        </w:rPr>
-        <w:t xml:space="preserve">$5900 (in 7 months) </w:t>
+        <w:t xml:space="preserve">Vehicle purchase package $500       $5900 (in 7 months) </w:t>
       </w:r>
     </w:p>
     <w:p>
@@ -3139,6 +2814,7 @@
         <w:rPr>
           <w:noProof/>
           <w:sz w:val="24"/>
+          <w:lang w:val="en-ZW" w:eastAsia="en-ZW"/>
         </w:rPr>
         <mc:AlternateContent>
           <mc:Choice Requires="wps">
@@ -3195,7 +2871,7 @@
           </mc:Choice>
           <mc:Fallback>
             <w:pict>
-              <v:shape w14:anchorId="683DA649" id="Straight Arrow Connector 6" o:spid="_x0000_s1026" type="#_x0000_t32" style="position:absolute;margin-left:127.25pt;margin-top:7.05pt;width:31.2pt;height:.6pt;z-index:251664384;visibility:visible;mso-wrap-style:square;mso-wrap-distance-left:9pt;mso-wrap-distance-top:0;mso-wrap-distance-right:9pt;mso-wrap-distance-bottom:0;mso-position-horizontal:absolute;mso-position-horizontal-relative:text;mso-position-vertical:absolute;mso-position-vertical-relative:text" o:gfxdata="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" strokecolor="#5b9bd5 [3204]" strokeweight=".5pt">
+              <v:shape w14:anchorId="16DBC9E7" id="Straight Arrow Connector 6" o:spid="_x0000_s1026" type="#_x0000_t32" style="position:absolute;margin-left:127.25pt;margin-top:7.05pt;width:31.2pt;height:.6pt;z-index:251664384;visibility:visible;mso-wrap-style:square;mso-wrap-distance-left:9pt;mso-wrap-distance-top:0;mso-wrap-distance-right:9pt;mso-wrap-distance-bottom:0;mso-position-horizontal:absolute;mso-position-horizontal-relative:text;mso-position-vertical:absolute;mso-position-vertical-relative:text" o:gfxdata="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" strokecolor="#5b9bd5 [3204]" strokeweight=".5pt">
                 <v:stroke endarrow="open" joinstyle="miter"/>
               </v:shape>
             </w:pict>
@@ -3208,23 +2884,7 @@
           <w:sz w:val="24"/>
           <w:szCs w:val="24"/>
         </w:rPr>
-        <w:t xml:space="preserve">Housing package $10 000 </w:t>
-      </w:r>
-      <w:r>
-        <w:rPr>
-          <w:rFonts w:ascii="Times New Roman" w:hAnsi="Times New Roman" w:cs="Times New Roman"/>
-          <w:sz w:val="24"/>
-          <w:szCs w:val="24"/>
-        </w:rPr>
-        <w:t xml:space="preserve">    </w:t>
-      </w:r>
-      <w:r>
-        <w:rPr>
-          <w:rFonts w:ascii="Times New Roman" w:hAnsi="Times New Roman" w:cs="Times New Roman"/>
-          <w:sz w:val="24"/>
-          <w:szCs w:val="24"/>
-        </w:rPr>
-        <w:t xml:space="preserve"> $30 000 (in 6 months)</w:t>
+        <w:t>Housing package $10 000      $30 000 (in 6 months)</w:t>
       </w:r>
     </w:p>
     <w:p>
@@ -3252,6 +2912,7 @@
         <w:rPr>
           <w:noProof/>
           <w:sz w:val="24"/>
+          <w:lang w:val="en-ZW" w:eastAsia="en-ZW"/>
         </w:rPr>
         <mc:AlternateContent>
           <mc:Choice Requires="wps">
@@ -3308,7 +2969,7 @@
           </mc:Choice>
           <mc:Fallback>
             <w:pict>
-              <v:shape w14:anchorId="056BB523" id="Straight Arrow Connector 7" o:spid="_x0000_s1026" type="#_x0000_t32" style="position:absolute;margin-left:142.25pt;margin-top:6.95pt;width:31.2pt;height:.6pt;z-index:251665408;visibility:visible;mso-wrap-style:square;mso-wrap-distance-left:9pt;mso-wrap-distance-top:0;mso-wrap-distance-right:9pt;mso-wrap-distance-bottom:0;mso-position-horizontal:absolute;mso-position-horizontal-relative:text;mso-position-vertical:absolute;mso-position-vertical-relative:text" o:gfxdata="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" strokecolor="#5b9bd5 [3204]" strokeweight=".5pt">
+              <v:shape w14:anchorId="2ACBEB2B" id="Straight Arrow Connector 7" o:spid="_x0000_s1026" type="#_x0000_t32" style="position:absolute;margin-left:142.25pt;margin-top:6.95pt;width:31.2pt;height:.6pt;z-index:251665408;visibility:visible;mso-wrap-style:square;mso-wrap-distance-left:9pt;mso-wrap-distance-top:0;mso-wrap-distance-right:9pt;mso-wrap-distance-bottom:0;mso-position-horizontal:absolute;mso-position-horizontal-relative:text;mso-position-vertical:absolute;mso-position-vertical-relative:text" o:gfxdata="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" strokecolor="#5b9bd5 [3204]" strokeweight=".5pt">
                 <v:stroke endarrow="open" joinstyle="miter"/>
               </v:shape>
             </w:pict>
@@ -3321,23 +2982,7 @@
           <w:sz w:val="24"/>
           <w:szCs w:val="24"/>
         </w:rPr>
-        <w:t xml:space="preserve">Holiday trip package $ 1000 </w:t>
-      </w:r>
-      <w:r>
-        <w:rPr>
-          <w:rFonts w:ascii="Times New Roman" w:hAnsi="Times New Roman" w:cs="Times New Roman"/>
-          <w:sz w:val="24"/>
-          <w:szCs w:val="24"/>
-        </w:rPr>
-        <w:t xml:space="preserve">     </w:t>
-      </w:r>
-      <w:r>
-        <w:rPr>
-          <w:rFonts w:ascii="Times New Roman" w:hAnsi="Times New Roman" w:cs="Times New Roman"/>
-          <w:sz w:val="24"/>
-          <w:szCs w:val="24"/>
-        </w:rPr>
-        <w:t xml:space="preserve"> $5000 (5 months) </w:t>
+        <w:t xml:space="preserve">Holiday trip package $ 1000       $5000 (5 months) </w:t>
       </w:r>
     </w:p>
     <w:p>
@@ -3365,6 +3010,7 @@
         <w:rPr>
           <w:noProof/>
           <w:sz w:val="24"/>
+          <w:lang w:val="en-ZW" w:eastAsia="en-ZW"/>
         </w:rPr>
         <mc:AlternateContent>
           <mc:Choice Requires="wps">
@@ -3421,7 +3067,7 @@
           </mc:Choice>
           <mc:Fallback>
             <w:pict>
-              <v:shape w14:anchorId="70EFBB68" id="Straight Arrow Connector 8" o:spid="_x0000_s1026" type="#_x0000_t32" style="position:absolute;margin-left:162.05pt;margin-top:8pt;width:31.2pt;height:.6pt;z-index:251666432;visibility:visible;mso-wrap-style:square;mso-wrap-distance-left:9pt;mso-wrap-distance-top:0;mso-wrap-distance-right:9pt;mso-wrap-distance-bottom:0;mso-position-horizontal:absolute;mso-position-horizontal-relative:text;mso-position-vertical:absolute;mso-position-vertical-relative:text" o:gfxdata="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" strokecolor="#5b9bd5 [3204]" strokeweight=".5pt">
+              <v:shape w14:anchorId="69C728A0" id="Straight Arrow Connector 8" o:spid="_x0000_s1026" type="#_x0000_t32" style="position:absolute;margin-left:162.05pt;margin-top:8pt;width:31.2pt;height:.6pt;z-index:251666432;visibility:visible;mso-wrap-style:square;mso-wrap-distance-left:9pt;mso-wrap-distance-top:0;mso-wrap-distance-right:9pt;mso-wrap-distance-bottom:0;mso-position-horizontal:absolute;mso-position-horizontal-relative:text;mso-position-vertical:absolute;mso-position-vertical-relative:text" o:gfxdata="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" strokecolor="#5b9bd5 [3204]" strokeweight=".5pt">
                 <v:stroke endarrow="open" joinstyle="miter"/>
               </v:shape>
             </w:pict>
@@ -3491,109 +3137,90 @@
           <w:sz w:val="24"/>
           <w:szCs w:val="24"/>
         </w:rPr>
-        <w:t xml:space="preserve">“I had lost all hope on my planned vacation to Dubai last year in December but all </w:t>
-      </w:r>
-      <w:r>
-        <w:rPr>
-          <w:rFonts w:ascii="Times New Roman" w:hAnsi="Times New Roman" w:cs="Times New Roman"/>
-          <w:i/>
-          <w:iCs/>
-          <w:sz w:val="24"/>
-          <w:szCs w:val="24"/>
-        </w:rPr>
-        <w:t xml:space="preserve">thanks to Trading Street Inc. (holiday trip package) and their amazing work ethic I pulled through and it was a beautiful experience, thumps up guys” </w:t>
-      </w:r>
-    </w:p>
-    <w:p>
-      <w:pPr>
-        <w:spacing w:line="360" w:lineRule="auto"/>
-        <w:jc w:val="both"/>
-        <w:rPr>
-          <w:rFonts w:ascii="Times New Roman" w:hAnsi="Times New Roman" w:cs="Times New Roman"/>
-          <w:i/>
-          <w:iCs/>
-          <w:sz w:val="24"/>
-          <w:szCs w:val="24"/>
-        </w:rPr>
-      </w:pPr>
-    </w:p>
-    <w:p>
-      <w:pPr>
-        <w:spacing w:line="360" w:lineRule="auto"/>
-        <w:jc w:val="both"/>
-        <w:rPr>
-          <w:rFonts w:ascii="Times New Roman" w:hAnsi="Times New Roman" w:cs="Times New Roman"/>
-          <w:i/>
-          <w:iCs/>
-          <w:sz w:val="24"/>
-          <w:szCs w:val="24"/>
-        </w:rPr>
-      </w:pPr>
-      <w:r>
-        <w:rPr>
-          <w:rFonts w:ascii="Times New Roman" w:hAnsi="Times New Roman" w:cs="Times New Roman"/>
-          <w:i/>
-          <w:iCs/>
-          <w:sz w:val="24"/>
-          <w:szCs w:val="24"/>
-        </w:rPr>
-        <w:t xml:space="preserve">“Avenue to financial freedom indeed, was all stressed out with my loan repayment crisis owing to the </w:t>
-      </w:r>
-      <w:r>
-        <w:rPr>
-          <w:rFonts w:ascii="Times New Roman" w:hAnsi="Times New Roman" w:cs="Times New Roman"/>
-          <w:i/>
-          <w:iCs/>
-          <w:sz w:val="24"/>
-          <w:szCs w:val="24"/>
-        </w:rPr>
-        <w:t>lockdown and all, got referred by a friend to try out these new guys in town @Trading Street and guess what l was able to repay my loan in time, they made follow up calls on every trade and information they had passed through and it worked, thank you winni</w:t>
-      </w:r>
-      <w:r>
-        <w:rPr>
-          <w:rFonts w:ascii="Times New Roman" w:hAnsi="Times New Roman" w:cs="Times New Roman"/>
-          <w:i/>
-          <w:iCs/>
-          <w:sz w:val="24"/>
-          <w:szCs w:val="24"/>
-        </w:rPr>
-        <w:t>ng team”</w:t>
-      </w:r>
-    </w:p>
-    <w:p>
-      <w:pPr>
-        <w:spacing w:line="360" w:lineRule="auto"/>
-        <w:jc w:val="both"/>
-        <w:rPr>
-          <w:rFonts w:ascii="Times New Roman" w:hAnsi="Times New Roman" w:cs="Times New Roman"/>
-          <w:i/>
-          <w:iCs/>
-          <w:sz w:val="24"/>
-          <w:szCs w:val="24"/>
-        </w:rPr>
-      </w:pPr>
-    </w:p>
-    <w:p>
-      <w:pPr>
-        <w:spacing w:line="360" w:lineRule="auto"/>
-        <w:jc w:val="both"/>
-        <w:rPr>
-          <w:rFonts w:ascii="Times New Roman" w:hAnsi="Times New Roman" w:cs="Times New Roman"/>
-          <w:i/>
-          <w:iCs/>
-          <w:sz w:val="24"/>
-          <w:szCs w:val="24"/>
-        </w:rPr>
-      </w:pPr>
-      <w:r>
-        <w:rPr>
-          <w:rFonts w:ascii="Times New Roman" w:hAnsi="Times New Roman" w:cs="Times New Roman"/>
-          <w:i/>
-          <w:iCs/>
-          <w:sz w:val="24"/>
-          <w:szCs w:val="24"/>
-        </w:rPr>
-        <w:t xml:space="preserve">“Got referred by my brother and at first was afraid of being scammed, but you guys take your mentorship programs really seriously, I have made some profits from some of my trades while still learning and I can only imagine where we are </w:t>
+        <w:t xml:space="preserve">“I had lost all hope on my planned vacation to Dubai last year in December but all thanks to Trading Street Inc. (holiday trip package) and their amazing work ethic I pulled through and it was a beautiful experience, thumps up guys” </w:t>
+      </w:r>
+    </w:p>
+    <w:p>
+      <w:pPr>
+        <w:spacing w:line="360" w:lineRule="auto"/>
+        <w:jc w:val="both"/>
+        <w:rPr>
+          <w:rFonts w:ascii="Times New Roman" w:hAnsi="Times New Roman" w:cs="Times New Roman"/>
+          <w:i/>
+          <w:iCs/>
+          <w:sz w:val="24"/>
+          <w:szCs w:val="24"/>
+        </w:rPr>
+      </w:pPr>
+    </w:p>
+    <w:p>
+      <w:pPr>
+        <w:spacing w:line="360" w:lineRule="auto"/>
+        <w:jc w:val="both"/>
+        <w:rPr>
+          <w:rFonts w:ascii="Times New Roman" w:hAnsi="Times New Roman" w:cs="Times New Roman"/>
+          <w:i/>
+          <w:iCs/>
+          <w:sz w:val="24"/>
+          <w:szCs w:val="24"/>
+        </w:rPr>
+      </w:pPr>
+      <w:r>
+        <w:rPr>
+          <w:rFonts w:ascii="Times New Roman" w:hAnsi="Times New Roman" w:cs="Times New Roman"/>
+          <w:i/>
+          <w:iCs/>
+          <w:sz w:val="24"/>
+          <w:szCs w:val="24"/>
+        </w:rPr>
+        <w:t>“Avenue to financial freedom indeed, was all stressed out with my loan repayment crisis owing to the lockdown and all, got referred by a friend to try out these new guys in town @Trading Street and guess what l was able to repay my loan in time, they made follow up calls on every trade and information they had passed through and it worked, thank you winning team”</w:t>
+      </w:r>
+    </w:p>
+    <w:p>
+      <w:pPr>
+        <w:spacing w:line="360" w:lineRule="auto"/>
+        <w:jc w:val="both"/>
+        <w:rPr>
+          <w:rFonts w:ascii="Times New Roman" w:hAnsi="Times New Roman" w:cs="Times New Roman"/>
+          <w:i/>
+          <w:iCs/>
+          <w:sz w:val="24"/>
+          <w:szCs w:val="24"/>
+        </w:rPr>
+      </w:pPr>
+    </w:p>
+    <w:p>
+      <w:pPr>
+        <w:spacing w:line="360" w:lineRule="auto"/>
+        <w:jc w:val="both"/>
+        <w:rPr>
+          <w:rFonts w:ascii="Times New Roman" w:hAnsi="Times New Roman" w:cs="Times New Roman"/>
+          <w:i/>
+          <w:iCs/>
+          <w:sz w:val="24"/>
+          <w:szCs w:val="24"/>
+        </w:rPr>
+      </w:pPr>
+      <w:r>
+        <w:rPr>
+          <w:rFonts w:ascii="Times New Roman" w:hAnsi="Times New Roman" w:cs="Times New Roman"/>
+          <w:i/>
+          <w:iCs/>
+          <w:sz w:val="24"/>
+          <w:szCs w:val="24"/>
+        </w:rPr>
+        <w:t xml:space="preserve">“Got referred by my brother and at first was afraid of being scammed, but you guys take your mentorship programs really seriously, I have made some profits from some </w:t>
+      </w:r>
+      <w:r>
+        <w:rPr>
+          <w:rFonts w:ascii="Times New Roman" w:hAnsi="Times New Roman" w:cs="Times New Roman"/>
+          <w:i/>
+          <w:iCs/>
+          <w:sz w:val="24"/>
+          <w:szCs w:val="24"/>
+        </w:rPr>
+        <w:lastRenderedPageBreak/>
+        <w:t xml:space="preserve">of my trades while still learning and I can only imagine where we are </w:t>
       </w:r>
       <w:proofErr w:type="spellStart"/>
       <w:proofErr w:type="gramStart"/>
@@ -3605,17 +3232,7 @@
           <w:sz w:val="24"/>
           <w:szCs w:val="24"/>
         </w:rPr>
-        <w:t>going,inde</w:t>
-      </w:r>
-      <w:r>
-        <w:rPr>
-          <w:rFonts w:ascii="Times New Roman" w:hAnsi="Times New Roman" w:cs="Times New Roman"/>
-          <w:i/>
-          <w:iCs/>
-          <w:sz w:val="24"/>
-          <w:szCs w:val="24"/>
-        </w:rPr>
-        <w:t>pendence</w:t>
+        <w:t>going,independence</w:t>
       </w:r>
       <w:proofErr w:type="spellEnd"/>
       <w:proofErr w:type="gramEnd"/>
@@ -3787,7 +3404,29 @@
           <w:sz w:val="24"/>
           <w:szCs w:val="24"/>
         </w:rPr>
-        <w:t xml:space="preserve"> with doubts ko </w:t>
+        <w:t xml:space="preserve"> with doubts </w:t>
+      </w:r>
+      <w:proofErr w:type="spellStart"/>
+      <w:r>
+        <w:rPr>
+          <w:rFonts w:ascii="Times New Roman" w:hAnsi="Times New Roman" w:cs="Times New Roman"/>
+          <w:i/>
+          <w:iCs/>
+          <w:sz w:val="24"/>
+          <w:szCs w:val="24"/>
+        </w:rPr>
+        <w:t>ko</w:t>
+      </w:r>
+      <w:proofErr w:type="spellEnd"/>
+      <w:r>
+        <w:rPr>
+          <w:rFonts w:ascii="Times New Roman" w:hAnsi="Times New Roman" w:cs="Times New Roman"/>
+          <w:i/>
+          <w:iCs/>
+          <w:sz w:val="24"/>
+          <w:szCs w:val="24"/>
+        </w:rPr>
+        <w:t xml:space="preserve"> </w:t>
       </w:r>
       <w:proofErr w:type="spellStart"/>
       <w:r>
@@ -3820,28 +3459,40 @@
           <w:sz w:val="24"/>
           <w:szCs w:val="24"/>
         </w:rPr>
-        <w:t>panoi</w:t>
-      </w:r>
-      <w:r>
-        <w:rPr>
-          <w:rFonts w:ascii="Times New Roman" w:hAnsi="Times New Roman" w:cs="Times New Roman"/>
-          <w:i/>
-          <w:iCs/>
-          <w:sz w:val="24"/>
-          <w:szCs w:val="24"/>
-        </w:rPr>
-        <w:t>twa</w:t>
-      </w:r>
-      <w:proofErr w:type="spellEnd"/>
-      <w:r>
-        <w:rPr>
-          <w:rFonts w:ascii="Times New Roman" w:hAnsi="Times New Roman" w:cs="Times New Roman"/>
-          <w:i/>
-          <w:iCs/>
-          <w:sz w:val="24"/>
-          <w:szCs w:val="24"/>
-        </w:rPr>
-        <w:t xml:space="preserve"> sei, </w:t>
+        <w:t>panoitwa</w:t>
+      </w:r>
+      <w:proofErr w:type="spellEnd"/>
+      <w:r>
+        <w:rPr>
+          <w:rFonts w:ascii="Times New Roman" w:hAnsi="Times New Roman" w:cs="Times New Roman"/>
+          <w:i/>
+          <w:iCs/>
+          <w:sz w:val="24"/>
+          <w:szCs w:val="24"/>
+        </w:rPr>
+        <w:t xml:space="preserve"> </w:t>
+      </w:r>
+      <w:proofErr w:type="spellStart"/>
+      <w:r>
+        <w:rPr>
+          <w:rFonts w:ascii="Times New Roman" w:hAnsi="Times New Roman" w:cs="Times New Roman"/>
+          <w:i/>
+          <w:iCs/>
+          <w:sz w:val="24"/>
+          <w:szCs w:val="24"/>
+        </w:rPr>
+        <w:t>sei</w:t>
+      </w:r>
+      <w:proofErr w:type="spellEnd"/>
+      <w:r>
+        <w:rPr>
+          <w:rFonts w:ascii="Times New Roman" w:hAnsi="Times New Roman" w:cs="Times New Roman"/>
+          <w:i/>
+          <w:iCs/>
+          <w:sz w:val="24"/>
+          <w:szCs w:val="24"/>
+        </w:rPr>
+        <w:t xml:space="preserve">, </w:t>
       </w:r>
       <w:proofErr w:type="spellStart"/>
       <w:r>
@@ -4215,40 +3866,29 @@
           <w:sz w:val="24"/>
           <w:szCs w:val="24"/>
         </w:rPr>
-        <w:t xml:space="preserve"> and this month I bo</w:t>
-      </w:r>
-      <w:r>
-        <w:rPr>
-          <w:rFonts w:ascii="Times New Roman" w:hAnsi="Times New Roman" w:cs="Times New Roman"/>
-          <w:i/>
-          <w:iCs/>
-          <w:sz w:val="24"/>
-          <w:szCs w:val="24"/>
-        </w:rPr>
-        <w:t>ught my car, brand new for $11800.”</w:t>
-      </w:r>
-    </w:p>
-    <w:p>
-      <w:pPr>
-        <w:spacing w:line="360" w:lineRule="auto"/>
-        <w:jc w:val="both"/>
-        <w:rPr>
-          <w:rFonts w:ascii="Times New Roman" w:hAnsi="Times New Roman" w:cs="Times New Roman"/>
-          <w:i/>
-          <w:iCs/>
-          <w:sz w:val="24"/>
-          <w:szCs w:val="24"/>
-        </w:rPr>
-      </w:pPr>
-      <w:r>
-        <w:rPr>
-          <w:rFonts w:ascii="Times New Roman" w:hAnsi="Times New Roman" w:cs="Times New Roman"/>
-          <w:i/>
-          <w:iCs/>
-          <w:sz w:val="24"/>
-          <w:szCs w:val="24"/>
-        </w:rPr>
-        <w:lastRenderedPageBreak/>
+        <w:t xml:space="preserve"> and this month I bought my car, brand new for $11800.”</w:t>
+      </w:r>
+    </w:p>
+    <w:p>
+      <w:pPr>
+        <w:spacing w:line="360" w:lineRule="auto"/>
+        <w:jc w:val="both"/>
+        <w:rPr>
+          <w:rFonts w:ascii="Times New Roman" w:hAnsi="Times New Roman" w:cs="Times New Roman"/>
+          <w:i/>
+          <w:iCs/>
+          <w:sz w:val="24"/>
+          <w:szCs w:val="24"/>
+        </w:rPr>
+      </w:pPr>
+      <w:r>
+        <w:rPr>
+          <w:rFonts w:ascii="Times New Roman" w:hAnsi="Times New Roman" w:cs="Times New Roman"/>
+          <w:i/>
+          <w:iCs/>
+          <w:sz w:val="24"/>
+          <w:szCs w:val="24"/>
+        </w:rPr>
         <w:t>“</w:t>
       </w:r>
       <w:proofErr w:type="spellStart"/>
@@ -4307,17 +3947,7 @@
           <w:sz w:val="24"/>
           <w:szCs w:val="24"/>
         </w:rPr>
-        <w:t>“I had $1200</w:t>
-      </w:r>
-      <w:r>
-        <w:rPr>
-          <w:rFonts w:ascii="Times New Roman" w:hAnsi="Times New Roman" w:cs="Times New Roman"/>
-          <w:i/>
-          <w:iCs/>
-          <w:sz w:val="24"/>
-          <w:szCs w:val="24"/>
-        </w:rPr>
-        <w:t xml:space="preserve">0 on me but the house I wanted was costing a whole $35000 and I knew I couldn’t purchase it in time otherwise someone was going to buy it before me, </w:t>
+        <w:t xml:space="preserve">“I had $12000 on me but the house I wanted was costing a whole $35000 and I knew I couldn’t purchase it in time otherwise someone was going to buy it before me, </w:t>
       </w:r>
       <w:proofErr w:type="spellStart"/>
       <w:r>
@@ -4363,17 +3993,7 @@
           <w:sz w:val="24"/>
           <w:szCs w:val="24"/>
         </w:rPr>
-        <w:t xml:space="preserve"> collected my $27000</w:t>
-      </w:r>
-      <w:r>
-        <w:rPr>
-          <w:rFonts w:ascii="Times New Roman" w:hAnsi="Times New Roman" w:cs="Times New Roman"/>
-          <w:i/>
-          <w:iCs/>
-          <w:sz w:val="24"/>
-          <w:szCs w:val="24"/>
-        </w:rPr>
-        <w:t xml:space="preserve"> in 6 months and bought myself a </w:t>
+        <w:t xml:space="preserve"> collected my $27000 in 6 months and bought myself a </w:t>
       </w:r>
       <w:proofErr w:type="spellStart"/>
       <w:r>
@@ -4395,75 +4015,65 @@
           <w:sz w:val="24"/>
           <w:szCs w:val="24"/>
         </w:rPr>
-        <w:t xml:space="preserve"> home thanx to Trading Street Inc team.”</w:t>
-      </w:r>
-    </w:p>
-    <w:p>
-      <w:pPr>
-        <w:spacing w:line="360" w:lineRule="auto"/>
-        <w:jc w:val="both"/>
-        <w:rPr>
-          <w:rFonts w:ascii="Times New Roman" w:hAnsi="Times New Roman" w:cs="Times New Roman"/>
-          <w:i/>
-          <w:iCs/>
-          <w:sz w:val="24"/>
-          <w:szCs w:val="24"/>
-        </w:rPr>
-      </w:pPr>
-    </w:p>
-    <w:p>
-      <w:pPr>
-        <w:spacing w:line="360" w:lineRule="auto"/>
-        <w:jc w:val="both"/>
-        <w:rPr>
-          <w:rFonts w:ascii="Times New Roman" w:hAnsi="Times New Roman" w:cs="Times New Roman"/>
-          <w:i/>
-          <w:iCs/>
-          <w:sz w:val="24"/>
-          <w:szCs w:val="24"/>
-        </w:rPr>
-      </w:pPr>
-      <w:r>
-        <w:rPr>
-          <w:rFonts w:ascii="Times New Roman" w:hAnsi="Times New Roman" w:cs="Times New Roman"/>
-          <w:i/>
-          <w:iCs/>
-          <w:sz w:val="24"/>
-          <w:szCs w:val="24"/>
-        </w:rPr>
-        <w:t xml:space="preserve">“I was one of those guys who just thought that forex trading was also about just guessing and I lost so much money that I regret not meeting </w:t>
-      </w:r>
-      <w:proofErr w:type="gramStart"/>
-      <w:r>
-        <w:rPr>
-          <w:rFonts w:ascii="Times New Roman" w:hAnsi="Times New Roman" w:cs="Times New Roman"/>
-          <w:i/>
-          <w:iCs/>
-          <w:sz w:val="24"/>
-          <w:szCs w:val="24"/>
-        </w:rPr>
-        <w:t>this mentors</w:t>
-      </w:r>
-      <w:proofErr w:type="gramEnd"/>
-      <w:r>
-        <w:rPr>
-          <w:rFonts w:ascii="Times New Roman" w:hAnsi="Times New Roman" w:cs="Times New Roman"/>
-          <w:i/>
-          <w:iCs/>
-          <w:sz w:val="24"/>
-          <w:szCs w:val="24"/>
-        </w:rPr>
-        <w:t xml:space="preserve"> from trading street</w:t>
-      </w:r>
-      <w:r>
-        <w:rPr>
-          <w:rFonts w:ascii="Times New Roman" w:hAnsi="Times New Roman" w:cs="Times New Roman"/>
-          <w:i/>
-          <w:iCs/>
-          <w:sz w:val="24"/>
-          <w:szCs w:val="24"/>
-        </w:rPr>
-        <w:t xml:space="preserve"> earlier. I am on the premium package and I have more knowledge of forex trading than I ever thought I needed and have made profits thus far and I am still to enjoy those benefits for 8 more months” </w:t>
+        <w:t xml:space="preserve"> home </w:t>
+      </w:r>
+      <w:proofErr w:type="spellStart"/>
+      <w:r>
+        <w:rPr>
+          <w:rFonts w:ascii="Times New Roman" w:hAnsi="Times New Roman" w:cs="Times New Roman"/>
+          <w:i/>
+          <w:iCs/>
+          <w:sz w:val="24"/>
+          <w:szCs w:val="24"/>
+        </w:rPr>
+        <w:t>thanx</w:t>
+      </w:r>
+      <w:proofErr w:type="spellEnd"/>
+      <w:r>
+        <w:rPr>
+          <w:rFonts w:ascii="Times New Roman" w:hAnsi="Times New Roman" w:cs="Times New Roman"/>
+          <w:i/>
+          <w:iCs/>
+          <w:sz w:val="24"/>
+          <w:szCs w:val="24"/>
+        </w:rPr>
+        <w:t xml:space="preserve"> to Trading Street Inc team.”</w:t>
+      </w:r>
+    </w:p>
+    <w:p>
+      <w:pPr>
+        <w:spacing w:line="360" w:lineRule="auto"/>
+        <w:jc w:val="both"/>
+        <w:rPr>
+          <w:rFonts w:ascii="Times New Roman" w:hAnsi="Times New Roman" w:cs="Times New Roman"/>
+          <w:i/>
+          <w:iCs/>
+          <w:sz w:val="24"/>
+          <w:szCs w:val="24"/>
+        </w:rPr>
+      </w:pPr>
+    </w:p>
+    <w:p>
+      <w:pPr>
+        <w:spacing w:line="360" w:lineRule="auto"/>
+        <w:jc w:val="both"/>
+        <w:rPr>
+          <w:rFonts w:ascii="Times New Roman" w:hAnsi="Times New Roman" w:cs="Times New Roman"/>
+          <w:i/>
+          <w:iCs/>
+          <w:sz w:val="24"/>
+          <w:szCs w:val="24"/>
+        </w:rPr>
+      </w:pPr>
+      <w:r>
+        <w:rPr>
+          <w:rFonts w:ascii="Times New Roman" w:hAnsi="Times New Roman" w:cs="Times New Roman"/>
+          <w:i/>
+          <w:iCs/>
+          <w:sz w:val="24"/>
+          <w:szCs w:val="24"/>
+        </w:rPr>
+        <w:t xml:space="preserve">“I was one of those guys who just thought that forex trading was also about just guessing and I lost so much money that I regret not meeting this mentors from trading street earlier. I am on the premium package and I have more knowledge of forex trading than I ever thought I needed and have made profits thus far and I am still to enjoy those benefits for 8 more months” </w:t>
       </w:r>
     </w:p>
     <w:p>
@@ -4510,17 +4120,7 @@
           <w:sz w:val="24"/>
           <w:szCs w:val="24"/>
         </w:rPr>
-        <w:t>yakaronge</w:t>
-      </w:r>
-      <w:r>
-        <w:rPr>
-          <w:rFonts w:ascii="Times New Roman" w:hAnsi="Times New Roman" w:cs="Times New Roman"/>
-          <w:i/>
-          <w:iCs/>
-          <w:sz w:val="24"/>
-          <w:szCs w:val="24"/>
-        </w:rPr>
-        <w:t>ka</w:t>
+        <w:t>yakarongeka</w:t>
       </w:r>
       <w:proofErr w:type="spellEnd"/>
       <w:r>
@@ -4882,15 +4482,8 @@
           <w:sz w:val="24"/>
           <w:szCs w:val="24"/>
         </w:rPr>
-        <w:t>C.E.O (Chief Executive Off</w:t>
-      </w:r>
-      <w:r>
-        <w:rPr>
-          <w:rFonts w:ascii="Times New Roman" w:hAnsi="Times New Roman" w:cs="Times New Roman"/>
-          <w:sz w:val="24"/>
-          <w:szCs w:val="24"/>
-        </w:rPr>
-        <w:t xml:space="preserve">icer)- </w:t>
+        <w:lastRenderedPageBreak/>
+        <w:t xml:space="preserve">C.E.O (Chief Executive Officer)- </w:t>
       </w:r>
       <w:proofErr w:type="spellStart"/>
       <w:r>
@@ -4974,15 +4567,7 @@
           <w:sz w:val="24"/>
           <w:szCs w:val="24"/>
         </w:rPr>
-        <w:t>C.F.O (Chief Financial Officer) -</w:t>
-      </w:r>
-      <w:r>
-        <w:rPr>
-          <w:rFonts w:ascii="Times New Roman" w:hAnsi="Times New Roman" w:cs="Times New Roman"/>
-          <w:sz w:val="24"/>
-          <w:szCs w:val="24"/>
-        </w:rPr>
-        <w:t xml:space="preserve"> </w:t>
+        <w:t xml:space="preserve">C.F.O (Chief Financial Officer) - </w:t>
       </w:r>
       <w:proofErr w:type="spellStart"/>
       <w:r>
@@ -5058,38 +4643,42 @@
           <w:sz w:val="24"/>
           <w:szCs w:val="24"/>
         </w:rPr>
-        <w:t xml:space="preserve"> </w:t>
-      </w:r>
-      <w:r>
-        <w:rPr>
-          <w:rFonts w:ascii="Times New Roman" w:hAnsi="Times New Roman" w:cs="Times New Roman"/>
-          <w:sz w:val="24"/>
-          <w:szCs w:val="24"/>
-        </w:rPr>
-        <w:t>Gilbert Ncube</w:t>
-      </w:r>
-    </w:p>
-    <w:p>
-      <w:pPr>
-        <w:spacing w:line="360" w:lineRule="auto"/>
-        <w:jc w:val="both"/>
-        <w:rPr>
-          <w:rFonts w:ascii="Times New Roman" w:hAnsi="Times New Roman" w:cs="Times New Roman"/>
-          <w:sz w:val="24"/>
-          <w:szCs w:val="24"/>
-        </w:rPr>
-      </w:pPr>
-    </w:p>
-    <w:p>
-      <w:pPr>
-        <w:spacing w:line="360" w:lineRule="auto"/>
-        <w:jc w:val="both"/>
-        <w:rPr>
-          <w:rFonts w:ascii="Times New Roman" w:hAnsi="Times New Roman" w:cs="Times New Roman"/>
-          <w:sz w:val="24"/>
-          <w:szCs w:val="24"/>
-        </w:rPr>
-      </w:pPr>
+        <w:t xml:space="preserve"> Gilbert </w:t>
+      </w:r>
+      <w:proofErr w:type="spellStart"/>
+      <w:r>
+        <w:rPr>
+          <w:rFonts w:ascii="Times New Roman" w:hAnsi="Times New Roman" w:cs="Times New Roman"/>
+          <w:sz w:val="24"/>
+          <w:szCs w:val="24"/>
+        </w:rPr>
+        <w:t>Ncube</w:t>
+      </w:r>
+      <w:proofErr w:type="spellEnd"/>
+    </w:p>
+    <w:p>
+      <w:pPr>
+        <w:spacing w:line="360" w:lineRule="auto"/>
+        <w:jc w:val="both"/>
+        <w:rPr>
+          <w:rFonts w:ascii="Times New Roman" w:hAnsi="Times New Roman" w:cs="Times New Roman"/>
+          <w:sz w:val="24"/>
+          <w:szCs w:val="24"/>
+        </w:rPr>
+      </w:pPr>
+    </w:p>
+    <w:p>
+      <w:pPr>
+        <w:spacing w:line="360" w:lineRule="auto"/>
+        <w:jc w:val="both"/>
+        <w:rPr>
+          <w:rFonts w:ascii="Times New Roman" w:hAnsi="Times New Roman" w:cs="Times New Roman"/>
+          <w:sz w:val="24"/>
+          <w:szCs w:val="24"/>
+        </w:rPr>
+      </w:pPr>
+      <w:bookmarkStart w:id="0" w:name="_GoBack"/>
+      <w:bookmarkEnd w:id="0"/>
     </w:p>
     <w:sectPr>
       <w:pgSz w:w="11906" w:h="16838"/>
@@ -5102,7 +4691,7 @@
 </file>
 
 <file path=word/numbering.xml><?xml version="1.0" encoding="utf-8"?>
-<w:numbering xmlns:wpc="http://schemas.microsoft.com/office/word/2010/wordprocessingCanvas" xmlns:cx="http://schemas.microsoft.com/office/drawing/2014/chartex" xmlns:cx1="http://schemas.microsoft.com/office/drawing/2015/9/8/chartex" xmlns:cx2="http://schemas.microsoft.com/office/drawing/2015/10/21/chartex" xmlns:cx3="http://schemas.microsoft.com/office/drawing/2016/5/9/chartex" xmlns:cx4="http://schemas.microsoft.com/office/drawing/2016/5/10/chartex" xmlns:cx5="http://schemas.microsoft.com/office/drawing/2016/5/11/chartex" xmlns:cx6="http://schemas.microsoft.com/office/drawing/2016/5/12/chartex" xmlns:cx7="http://schemas.microsoft.com/office/drawing/2016/5/13/chartex" xmlns:cx8="http://schemas.microsoft.com/office/drawing/2016/5/14/chartex" xmlns:mc="http://schemas.openxmlformats.org/markup-compatibility/2006" xmlns:aink="http://schemas.microsoft.com/office/drawing/2016/ink" xmlns:am3d="http://schemas.microsoft.com/office/drawing/2017/model3d" xmlns:o="urn:schemas-microsoft-com:office:office" xmlns:r="http://schemas.openxmlformats.org/officeDocument/2006/relationships" xmlns:m="http://schemas.openxmlformats.org/officeDocument/2006/math" xmlns:v="urn:schemas-microsoft-com:vml" xmlns:wp14="http://schemas.microsoft.com/office/word/2010/wordprocessingDrawing" xmlns:wp="http://schemas.openxmlformats.org/drawingml/2006/wordprocessingDrawing" xmlns:w10="urn:schemas-microsoft-com:office:word" xmlns:w="http://schemas.openxmlformats.org/wordprocessingml/2006/main" xmlns:w14="http://schemas.microsoft.com/office/word/2010/wordml" xmlns:w15="http://schemas.microsoft.com/office/word/2012/wordml" xmlns:w16cex="http://schemas.microsoft.com/office/word/2018/wordml/cex" xmlns:w16cid="http://schemas.microsoft.com/office/word/2016/wordml/cid" xmlns:w16="http://schemas.microsoft.com/office/word/2018/wordml" xmlns:w16se="http://schemas.microsoft.com/office/word/2015/wordml/symex" xmlns:wpg="http://schemas.microsoft.com/office/word/2010/wordprocessingGroup" xmlns:wpi="http://schemas.microsoft.com/office/word/2010/wordprocessingInk" xmlns:wne="http://schemas.microsoft.com/office/word/2006/wordml" xmlns:wps="http://schemas.microsoft.com/office/word/2010/wordprocessingShape" mc:Ignorable="w14 w15 w16se w16cid w16 w16cex wp14">
+<w:numbering xmlns:wpc="http://schemas.microsoft.com/office/word/2010/wordprocessingCanvas" xmlns:cx="http://schemas.microsoft.com/office/drawing/2014/chartex" xmlns:mc="http://schemas.openxmlformats.org/markup-compatibility/2006" xmlns:o="urn:schemas-microsoft-com:office:office" xmlns:r="http://schemas.openxmlformats.org/officeDocument/2006/relationships" xmlns:m="http://schemas.openxmlformats.org/officeDocument/2006/math" xmlns:v="urn:schemas-microsoft-com:vml" xmlns:wp14="http://schemas.microsoft.com/office/word/2010/wordprocessingDrawing" xmlns:wp="http://schemas.openxmlformats.org/drawingml/2006/wordprocessingDrawing" xmlns:w10="urn:schemas-microsoft-com:office:word" xmlns:w="http://schemas.openxmlformats.org/wordprocessingml/2006/main" xmlns:w14="http://schemas.microsoft.com/office/word/2010/wordml" xmlns:w15="http://schemas.microsoft.com/office/word/2012/wordml" xmlns:w16se="http://schemas.microsoft.com/office/word/2015/wordml/symex" xmlns:wpg="http://schemas.microsoft.com/office/word/2010/wordprocessingGroup" xmlns:wpi="http://schemas.microsoft.com/office/word/2010/wordprocessingInk" xmlns:wne="http://schemas.microsoft.com/office/word/2006/wordml" xmlns:wps="http://schemas.microsoft.com/office/word/2010/wordprocessingShape" mc:Ignorable="w14 w15 w16se wp14">
   <w:abstractNum w:abstractNumId="0" w15:restartNumberingAfterBreak="0">
     <w:nsid w:val="8238E6A7"/>
     <w:multiLevelType w:val="singleLevel"/>
@@ -5287,7 +4876,7 @@
 </file>
 
 <file path=word/styles.xml><?xml version="1.0" encoding="utf-8"?>
-<w:styles xmlns:mc="http://schemas.openxmlformats.org/markup-compatibility/2006" xmlns:r="http://schemas.openxmlformats.org/officeDocument/2006/relationships" xmlns:w="http://schemas.openxmlformats.org/wordprocessingml/2006/main" xmlns:w14="http://schemas.microsoft.com/office/word/2010/wordml" xmlns:w15="http://schemas.microsoft.com/office/word/2012/wordml" xmlns:w16cex="http://schemas.microsoft.com/office/word/2018/wordml/cex" xmlns:w16cid="http://schemas.microsoft.com/office/word/2016/wordml/cid" xmlns:w16="http://schemas.microsoft.com/office/word/2018/wordml" xmlns:w16se="http://schemas.microsoft.com/office/word/2015/wordml/symex" mc:Ignorable="w14 w15 w16se w16cid w16 w16cex">
+<w:styles xmlns:mc="http://schemas.openxmlformats.org/markup-compatibility/2006" xmlns:r="http://schemas.openxmlformats.org/officeDocument/2006/relationships" xmlns:w="http://schemas.openxmlformats.org/wordprocessingml/2006/main" xmlns:w14="http://schemas.microsoft.com/office/word/2010/wordml" xmlns:w15="http://schemas.microsoft.com/office/word/2012/wordml" xmlns:w16se="http://schemas.microsoft.com/office/word/2015/wordml/symex" mc:Ignorable="w14 w15 w16se">
   <w:docDefaults>
     <w:rPrDefault>
       <w:rPr>
@@ -5297,7 +4886,7 @@
     </w:rPrDefault>
     <w:pPrDefault/>
   </w:docDefaults>
-  <w:latentStyles w:defLockedState="0" w:defUIPriority="0" w:defSemiHidden="0" w:defUnhideWhenUsed="0" w:defQFormat="0" w:count="376">
+  <w:latentStyles w:defLockedState="0" w:defUIPriority="0" w:defSemiHidden="0" w:defUnhideWhenUsed="0" w:defQFormat="0" w:count="371">
     <w:lsdException w:name="Normal" w:qFormat="1"/>
     <w:lsdException w:name="heading 1" w:qFormat="1"/>
     <w:lsdException w:name="heading 2" w:semiHidden="1" w:unhideWhenUsed="1" w:qFormat="1"/>
@@ -5579,11 +5168,6 @@
     <w:lsdException w:name="List Table 5 Dark Accent 6" w:uiPriority="50"/>
     <w:lsdException w:name="List Table 6 Colorful Accent 6" w:uiPriority="51"/>
     <w:lsdException w:name="List Table 7 Colorful Accent 6" w:uiPriority="52"/>
-    <w:lsdException w:name="Mention" w:semiHidden="1" w:uiPriority="99" w:unhideWhenUsed="1"/>
-    <w:lsdException w:name="Smart Hyperlink" w:semiHidden="1" w:uiPriority="99" w:unhideWhenUsed="1"/>
-    <w:lsdException w:name="Hashtag" w:semiHidden="1" w:uiPriority="99" w:unhideWhenUsed="1"/>
-    <w:lsdException w:name="Unresolved Mention" w:semiHidden="1" w:uiPriority="99" w:unhideWhenUsed="1"/>
-    <w:lsdException w:name="Smart Link" w:semiHidden="1" w:uiPriority="99" w:unhideWhenUsed="1"/>
   </w:latentStyles>
   <w:style w:type="paragraph" w:default="1" w:styleId="Normal">
     <w:name w:val="Normal"/>

</xml_diff>